<commit_message>
added tables of ewrin
test
</commit_message>
<xml_diff>
--- a/refererence.docx
+++ b/refererence.docx
@@ -2,6 +2,147 @@
 <file path=word/document.xml><?xml version="1.0" encoding="utf-8"?>
 <w:document xmlns:ve="http://schemas.openxmlformats.org/markup-compatibility/2006" xmlns:o="urn:schemas-microsoft-com:office:office" xmlns:r="http://schemas.openxmlformats.org/officeDocument/2006/relationships" xmlns:m="http://schemas.openxmlformats.org/officeDocument/2006/math" xmlns:v="urn:schemas-microsoft-com:vml" xmlns:wp="http://schemas.openxmlformats.org/drawingml/2006/wordprocessingDrawing" xmlns:w10="urn:schemas-microsoft-com:office:word" xmlns:w="http://schemas.openxmlformats.org/wordprocessingml/2006/main" xmlns:wne="http://schemas.microsoft.com/office/word/2006/wordml">
   <w:body>
+    <w:p>
+      <w:pPr>
+        <w:widowControl/>
+        <w:wordWrap/>
+        <w:autoSpaceDE/>
+        <w:autoSpaceDN/>
+        <w:jc w:val="left"/>
+        <w:rPr>
+          <w:rFonts w:hint="eastAsia"/>
+        </w:rPr>
+      </w:pPr>
+      <w:r>
+        <w:t>5.1 기술 문서(보고서) 5.1.1 ER 다이어그램 (30 Point) 각 Part에 대한 설명 추가.</w:t>
+      </w:r>
+    </w:p>
+    <w:p>
+      <w:pPr>
+        <w:widowControl/>
+        <w:wordWrap/>
+        <w:autoSpaceDE/>
+        <w:autoSpaceDN/>
+        <w:jc w:val="left"/>
+        <w:rPr>
+          <w:rFonts w:hint="eastAsia"/>
+        </w:rPr>
+      </w:pPr>
+      <w:r>
+        <w:t xml:space="preserve"> 어떤 업무에 대한 ER 다이어그램인지 설명. </w:t>
+      </w:r>
+    </w:p>
+    <w:p>
+      <w:pPr>
+        <w:widowControl/>
+        <w:wordWrap/>
+        <w:autoSpaceDE/>
+        <w:autoSpaceDN/>
+        <w:jc w:val="left"/>
+        <w:rPr>
+          <w:rFonts w:hint="eastAsia"/>
+        </w:rPr>
+      </w:pPr>
+      <w:r>
+        <w:t xml:space="preserve">5.1.2 Logical Mode (20 Point) Entity와 각 Attributes를 만든 후 Entity간의 Relation을 설정 </w:t>
+      </w:r>
+    </w:p>
+    <w:p>
+      <w:pPr>
+        <w:widowControl/>
+        <w:wordWrap/>
+        <w:autoSpaceDE/>
+        <w:autoSpaceDN/>
+        <w:jc w:val="left"/>
+        <w:rPr>
+          <w:rFonts w:hint="eastAsia"/>
+        </w:rPr>
+      </w:pPr>
+      <w:r>
+        <w:t xml:space="preserve">5.1.3 Physical Mode (20 Point) 세부 요구사항을 수행. </w:t>
+      </w:r>
+      <w:r>
+        <w:rPr>
+          <w:rFonts w:hint="eastAsia"/>
+        </w:rPr>
+        <w:br/>
+      </w:r>
+      <w:r>
+        <w:t xml:space="preserve">시스템에서 필요한 모든 제약사항 및 무결성 고려 </w:t>
+      </w:r>
+    </w:p>
+    <w:p>
+      <w:pPr>
+        <w:widowControl/>
+        <w:wordWrap/>
+        <w:autoSpaceDE/>
+        <w:autoSpaceDN/>
+        <w:jc w:val="left"/>
+        <w:rPr>
+          <w:rFonts w:hint="eastAsia"/>
+        </w:rPr>
+      </w:pPr>
+      <w:r>
+        <w:t>5.1.4 모든 설계에 대한 세부 요구사항을 요구사항 지정 및 설명 (20 Point)</w:t>
+      </w:r>
+    </w:p>
+    <w:p>
+      <w:pPr>
+        <w:widowControl/>
+        <w:wordWrap/>
+        <w:autoSpaceDE/>
+        <w:autoSpaceDN/>
+        <w:jc w:val="left"/>
+        <w:rPr>
+          <w:rFonts w:hint="eastAsia"/>
+        </w:rPr>
+      </w:pPr>
+      <w:r>
+        <w:t xml:space="preserve"> 간단하고 명료하게 기술할 것 </w:t>
+      </w:r>
+    </w:p>
+    <w:p>
+      <w:pPr>
+        <w:widowControl/>
+        <w:wordWrap/>
+        <w:autoSpaceDE/>
+        <w:autoSpaceDN/>
+        <w:jc w:val="left"/>
+        <w:rPr>
+          <w:rFonts w:hint="eastAsia"/>
+        </w:rPr>
+      </w:pPr>
+      <w:r>
+        <w:t>5.1.5 테스트 (10 Point) 4의 내용을 참고하여 기술할 것.</w:t>
+      </w:r>
+    </w:p>
+    <w:p>
+      <w:pPr>
+        <w:widowControl/>
+        <w:wordWrap/>
+        <w:autoSpaceDE/>
+        <w:autoSpaceDN/>
+        <w:jc w:val="left"/>
+        <w:rPr>
+          <w:rFonts w:hint="eastAsia"/>
+        </w:rPr>
+      </w:pPr>
+      <w:r>
+        <w:t xml:space="preserve"> 5.2 ER-win 설계 파일 Logical 및 physical mode 설계 파일 주의: Physical mode의 경우 모든 이름(Table, Column 등)은 영문으로 바꾸어야 함.</w:t>
+      </w:r>
+    </w:p>
+    <w:p>
+      <w:pPr>
+        <w:widowControl/>
+        <w:wordWrap/>
+        <w:autoSpaceDE/>
+        <w:autoSpaceDN/>
+        <w:jc w:val="left"/>
+        <w:rPr>
+          <w:rFonts w:hint="eastAsia"/>
+        </w:rPr>
+      </w:pPr>
+    </w:p>
     <w:p>
       <w:pPr>
         <w:widowControl/>
@@ -17,6 +158,9 @@
           <w:sz w:val="22"/>
         </w:rPr>
       </w:pPr>
+      <w:r>
+        <w:t>미 적용 시 0점 처리</w:t>
+      </w:r>
     </w:p>
     <w:p>
       <w:pPr>
@@ -50,7 +194,7 @@
         <w:autoSpaceDN/>
         <w:jc w:val="left"/>
         <w:rPr>
-          <w:rFonts w:asciiTheme="majorHAnsi" w:eastAsiaTheme="majorHAnsi" w:hAnsiTheme="majorHAnsi" w:cs="굴림" w:hint="eastAsia"/>
+          <w:rFonts w:asciiTheme="majorHAnsi" w:eastAsiaTheme="majorHAnsi" w:hAnsiTheme="majorHAnsi" w:cs="굴림"/>
           <w:kern w:val="0"/>
           <w:sz w:val="22"/>
         </w:rPr>
@@ -1041,7 +1185,7 @@
     <w:p>
       <w:pPr>
         <w:rPr>
-          <w:rFonts w:asciiTheme="majorHAnsi" w:eastAsiaTheme="majorHAnsi" w:hAnsiTheme="majorHAnsi" w:hint="eastAsia"/>
+          <w:rFonts w:asciiTheme="majorHAnsi" w:eastAsiaTheme="majorHAnsi" w:hAnsiTheme="majorHAnsi"/>
           <w:sz w:val="22"/>
         </w:rPr>
       </w:pPr>
@@ -1049,7 +1193,7 @@
     <w:p>
       <w:pPr>
         <w:rPr>
-          <w:rFonts w:asciiTheme="majorHAnsi" w:eastAsiaTheme="majorHAnsi" w:hAnsiTheme="majorHAnsi" w:hint="eastAsia"/>
+          <w:rFonts w:asciiTheme="majorHAnsi" w:eastAsiaTheme="majorHAnsi" w:hAnsiTheme="majorHAnsi"/>
           <w:sz w:val="22"/>
         </w:rPr>
       </w:pPr>
@@ -1461,6 +1605,7 @@
                 <w:kern w:val="0"/>
                 <w:sz w:val="22"/>
               </w:rPr>
+              <w:lastRenderedPageBreak/>
               <w:t>StepNo</w:t>
             </w:r>
           </w:p>
@@ -2035,7 +2180,7 @@
               <w:jc w:val="center"/>
               <w:textAlignment w:val="baseline"/>
               <w:rPr>
-                <w:rFonts w:asciiTheme="majorHAnsi" w:eastAsiaTheme="majorHAnsi" w:hAnsiTheme="majorHAnsi" w:cs="굴림" w:hint="eastAsia"/>
+                <w:rFonts w:asciiTheme="majorHAnsi" w:eastAsiaTheme="majorHAnsi" w:hAnsiTheme="majorHAnsi" w:cs="굴림"/>
                 <w:color w:val="000000"/>
                 <w:kern w:val="0"/>
                 <w:sz w:val="22"/>
@@ -2077,7 +2222,7 @@
               <w:jc w:val="center"/>
               <w:textAlignment w:val="baseline"/>
               <w:rPr>
-                <w:rFonts w:asciiTheme="majorHAnsi" w:eastAsiaTheme="majorHAnsi" w:hAnsiTheme="majorHAnsi" w:cs="굴림" w:hint="eastAsia"/>
+                <w:rFonts w:asciiTheme="majorHAnsi" w:eastAsiaTheme="majorHAnsi" w:hAnsiTheme="majorHAnsi" w:cs="굴림"/>
                 <w:color w:val="000000"/>
                 <w:kern w:val="0"/>
                 <w:sz w:val="22"/>
@@ -2177,7 +2322,7 @@
               <w:pStyle w:val="a4"/>
               <w:jc w:val="center"/>
               <w:rPr>
-                <w:rFonts w:asciiTheme="majorHAnsi" w:eastAsiaTheme="majorHAnsi" w:hAnsiTheme="majorHAnsi" w:hint="eastAsia"/>
+                <w:rFonts w:asciiTheme="majorHAnsi" w:eastAsiaTheme="majorHAnsi" w:hAnsiTheme="majorHAnsi"/>
                 <w:sz w:val="22"/>
                 <w:szCs w:val="22"/>
               </w:rPr>
@@ -2209,7 +2354,7 @@
               <w:jc w:val="center"/>
               <w:textAlignment w:val="baseline"/>
               <w:rPr>
-                <w:rFonts w:asciiTheme="majorHAnsi" w:eastAsiaTheme="majorHAnsi" w:hAnsiTheme="majorHAnsi" w:cs="굴림" w:hint="eastAsia"/>
+                <w:rFonts w:asciiTheme="majorHAnsi" w:eastAsiaTheme="majorHAnsi" w:hAnsiTheme="majorHAnsi" w:cs="굴림"/>
                 <w:color w:val="000000"/>
                 <w:kern w:val="0"/>
                 <w:sz w:val="22"/>
@@ -2265,7 +2410,7 @@
               <w:jc w:val="center"/>
               <w:textAlignment w:val="baseline"/>
               <w:rPr>
-                <w:rFonts w:asciiTheme="majorHAnsi" w:eastAsiaTheme="majorHAnsi" w:hAnsiTheme="majorHAnsi" w:cs="굴림" w:hint="eastAsia"/>
+                <w:rFonts w:asciiTheme="majorHAnsi" w:eastAsiaTheme="majorHAnsi" w:hAnsiTheme="majorHAnsi" w:cs="굴림"/>
                 <w:color w:val="000000"/>
                 <w:kern w:val="0"/>
                 <w:sz w:val="22"/>
@@ -2314,7 +2459,7 @@
               <w:jc w:val="center"/>
               <w:textAlignment w:val="baseline"/>
               <w:rPr>
-                <w:rFonts w:asciiTheme="majorHAnsi" w:eastAsiaTheme="majorHAnsi" w:hAnsiTheme="majorHAnsi" w:cs="굴림" w:hint="eastAsia"/>
+                <w:rFonts w:asciiTheme="majorHAnsi" w:eastAsiaTheme="majorHAnsi" w:hAnsiTheme="majorHAnsi" w:cs="굴림"/>
                 <w:color w:val="000000"/>
                 <w:kern w:val="0"/>
                 <w:sz w:val="22"/>
@@ -2356,7 +2501,7 @@
               <w:jc w:val="center"/>
               <w:textAlignment w:val="baseline"/>
               <w:rPr>
-                <w:rFonts w:asciiTheme="majorHAnsi" w:eastAsiaTheme="majorHAnsi" w:hAnsiTheme="majorHAnsi" w:cs="굴림" w:hint="eastAsia"/>
+                <w:rFonts w:asciiTheme="majorHAnsi" w:eastAsiaTheme="majorHAnsi" w:hAnsiTheme="majorHAnsi" w:cs="굴림"/>
                 <w:color w:val="000000"/>
                 <w:kern w:val="0"/>
                 <w:sz w:val="22"/>
@@ -2429,17 +2574,17 @@
               <w:pStyle w:val="a4"/>
               <w:jc w:val="center"/>
               <w:rPr>
+                <w:rFonts w:asciiTheme="majorHAnsi" w:eastAsiaTheme="majorHAnsi" w:hAnsiTheme="majorHAnsi"/>
+                <w:sz w:val="22"/>
+                <w:szCs w:val="22"/>
+              </w:rPr>
+            </w:pPr>
+            <w:r>
+              <w:rPr>
                 <w:rFonts w:asciiTheme="majorHAnsi" w:eastAsiaTheme="majorHAnsi" w:hAnsiTheme="majorHAnsi" w:hint="eastAsia"/>
                 <w:sz w:val="22"/>
                 <w:szCs w:val="22"/>
               </w:rPr>
-            </w:pPr>
-            <w:r>
-              <w:rPr>
-                <w:rFonts w:asciiTheme="majorHAnsi" w:eastAsiaTheme="majorHAnsi" w:hAnsiTheme="majorHAnsi" w:hint="eastAsia"/>
-                <w:sz w:val="22"/>
-                <w:szCs w:val="22"/>
-              </w:rPr>
               <w:t>Integer</w:t>
             </w:r>
           </w:p>
@@ -2469,7 +2614,7 @@
               <w:jc w:val="center"/>
               <w:textAlignment w:val="baseline"/>
               <w:rPr>
-                <w:rFonts w:asciiTheme="majorHAnsi" w:eastAsiaTheme="majorHAnsi" w:hAnsiTheme="majorHAnsi" w:cs="굴림" w:hint="eastAsia"/>
+                <w:rFonts w:asciiTheme="majorHAnsi" w:eastAsiaTheme="majorHAnsi" w:hAnsiTheme="majorHAnsi" w:cs="굴림"/>
                 <w:color w:val="000000"/>
                 <w:kern w:val="0"/>
                 <w:sz w:val="22"/>
@@ -2525,20 +2670,19 @@
               <w:jc w:val="center"/>
               <w:textAlignment w:val="baseline"/>
               <w:rPr>
-                <w:rFonts w:asciiTheme="majorHAnsi" w:eastAsiaTheme="majorHAnsi" w:hAnsiTheme="majorHAnsi" w:cs="굴림" w:hint="eastAsia"/>
-                <w:color w:val="000000"/>
-                <w:kern w:val="0"/>
-                <w:sz w:val="22"/>
-              </w:rPr>
-            </w:pPr>
-            <w:r>
-              <w:rPr>
-                <w:rFonts w:asciiTheme="majorHAnsi" w:eastAsiaTheme="majorHAnsi" w:hAnsiTheme="majorHAnsi" w:cs="굴림" w:hint="eastAsia"/>
-                <w:color w:val="000000"/>
-                <w:kern w:val="0"/>
-                <w:sz w:val="22"/>
-              </w:rPr>
-              <w:lastRenderedPageBreak/>
+                <w:rFonts w:asciiTheme="majorHAnsi" w:eastAsiaTheme="majorHAnsi" w:hAnsiTheme="majorHAnsi" w:cs="굴림"/>
+                <w:color w:val="000000"/>
+                <w:kern w:val="0"/>
+                <w:sz w:val="22"/>
+              </w:rPr>
+            </w:pPr>
+            <w:r>
+              <w:rPr>
+                <w:rFonts w:asciiTheme="majorHAnsi" w:eastAsiaTheme="majorHAnsi" w:hAnsiTheme="majorHAnsi" w:cs="굴림" w:hint="eastAsia"/>
+                <w:color w:val="000000"/>
+                <w:kern w:val="0"/>
+                <w:sz w:val="22"/>
+              </w:rPr>
               <w:t>NOT NULL</w:t>
             </w:r>
           </w:p>
@@ -2575,20 +2719,19 @@
               <w:jc w:val="center"/>
               <w:textAlignment w:val="baseline"/>
               <w:rPr>
-                <w:rFonts w:asciiTheme="majorHAnsi" w:eastAsiaTheme="majorHAnsi" w:hAnsiTheme="majorHAnsi" w:cs="굴림" w:hint="eastAsia"/>
-                <w:color w:val="000000"/>
-                <w:kern w:val="0"/>
-                <w:sz w:val="22"/>
-              </w:rPr>
-            </w:pPr>
-            <w:r>
-              <w:rPr>
-                <w:rFonts w:asciiTheme="majorHAnsi" w:eastAsiaTheme="majorHAnsi" w:hAnsiTheme="majorHAnsi" w:cs="굴림" w:hint="eastAsia"/>
-                <w:color w:val="000000"/>
-                <w:kern w:val="0"/>
-                <w:sz w:val="22"/>
-              </w:rPr>
-              <w:lastRenderedPageBreak/>
+                <w:rFonts w:asciiTheme="majorHAnsi" w:eastAsiaTheme="majorHAnsi" w:hAnsiTheme="majorHAnsi" w:cs="굴림"/>
+                <w:color w:val="000000"/>
+                <w:kern w:val="0"/>
+                <w:sz w:val="22"/>
+              </w:rPr>
+            </w:pPr>
+            <w:r>
+              <w:rPr>
+                <w:rFonts w:asciiTheme="majorHAnsi" w:eastAsiaTheme="majorHAnsi" w:hAnsiTheme="majorHAnsi" w:cs="굴림" w:hint="eastAsia"/>
+                <w:color w:val="000000"/>
+                <w:kern w:val="0"/>
+                <w:sz w:val="22"/>
+              </w:rPr>
               <w:t>Address</w:t>
             </w:r>
           </w:p>
@@ -2618,7 +2761,7 @@
               <w:jc w:val="center"/>
               <w:textAlignment w:val="baseline"/>
               <w:rPr>
-                <w:rFonts w:asciiTheme="majorHAnsi" w:eastAsiaTheme="majorHAnsi" w:hAnsiTheme="majorHAnsi" w:cs="굴림" w:hint="eastAsia"/>
+                <w:rFonts w:asciiTheme="majorHAnsi" w:eastAsiaTheme="majorHAnsi" w:hAnsiTheme="majorHAnsi" w:cs="굴림"/>
                 <w:color w:val="000000"/>
                 <w:kern w:val="0"/>
                 <w:sz w:val="22"/>
@@ -2718,7 +2861,7 @@
               <w:pStyle w:val="a4"/>
               <w:jc w:val="center"/>
               <w:rPr>
-                <w:rFonts w:asciiTheme="majorHAnsi" w:eastAsiaTheme="majorHAnsi" w:hAnsiTheme="majorHAnsi" w:hint="eastAsia"/>
+                <w:rFonts w:asciiTheme="majorHAnsi" w:eastAsiaTheme="majorHAnsi" w:hAnsiTheme="majorHAnsi"/>
                 <w:sz w:val="22"/>
                 <w:szCs w:val="22"/>
               </w:rPr>
@@ -2750,7 +2893,7 @@
               <w:jc w:val="center"/>
               <w:textAlignment w:val="baseline"/>
               <w:rPr>
-                <w:rFonts w:asciiTheme="majorHAnsi" w:eastAsiaTheme="majorHAnsi" w:hAnsiTheme="majorHAnsi" w:cs="굴림" w:hint="eastAsia"/>
+                <w:rFonts w:asciiTheme="majorHAnsi" w:eastAsiaTheme="majorHAnsi" w:hAnsiTheme="majorHAnsi" w:cs="굴림"/>
                 <w:color w:val="000000"/>
                 <w:kern w:val="0"/>
                 <w:sz w:val="22"/>
@@ -2806,7 +2949,7 @@
               <w:jc w:val="center"/>
               <w:textAlignment w:val="baseline"/>
               <w:rPr>
-                <w:rFonts w:asciiTheme="majorHAnsi" w:eastAsiaTheme="majorHAnsi" w:hAnsiTheme="majorHAnsi" w:cs="굴림" w:hint="eastAsia"/>
+                <w:rFonts w:asciiTheme="majorHAnsi" w:eastAsiaTheme="majorHAnsi" w:hAnsiTheme="majorHAnsi" w:cs="굴림"/>
                 <w:color w:val="000000"/>
                 <w:kern w:val="0"/>
                 <w:sz w:val="22"/>
@@ -2855,7 +2998,7 @@
               <w:jc w:val="center"/>
               <w:textAlignment w:val="baseline"/>
               <w:rPr>
-                <w:rFonts w:asciiTheme="majorHAnsi" w:eastAsiaTheme="majorHAnsi" w:hAnsiTheme="majorHAnsi" w:cs="굴림" w:hint="eastAsia"/>
+                <w:rFonts w:asciiTheme="majorHAnsi" w:eastAsiaTheme="majorHAnsi" w:hAnsiTheme="majorHAnsi" w:cs="굴림"/>
                 <w:color w:val="000000"/>
                 <w:kern w:val="0"/>
                 <w:sz w:val="22"/>
@@ -2897,7 +3040,7 @@
               <w:jc w:val="center"/>
               <w:textAlignment w:val="baseline"/>
               <w:rPr>
-                <w:rFonts w:asciiTheme="majorHAnsi" w:eastAsiaTheme="majorHAnsi" w:hAnsiTheme="majorHAnsi" w:cs="굴림" w:hint="eastAsia"/>
+                <w:rFonts w:asciiTheme="majorHAnsi" w:eastAsiaTheme="majorHAnsi" w:hAnsiTheme="majorHAnsi" w:cs="굴림"/>
                 <w:color w:val="000000"/>
                 <w:kern w:val="0"/>
                 <w:sz w:val="22"/>
@@ -2970,17 +3113,17 @@
               <w:pStyle w:val="a4"/>
               <w:jc w:val="center"/>
               <w:rPr>
+                <w:rFonts w:asciiTheme="majorHAnsi" w:eastAsiaTheme="majorHAnsi" w:hAnsiTheme="majorHAnsi"/>
+                <w:sz w:val="22"/>
+                <w:szCs w:val="22"/>
+              </w:rPr>
+            </w:pPr>
+            <w:r>
+              <w:rPr>
                 <w:rFonts w:asciiTheme="majorHAnsi" w:eastAsiaTheme="majorHAnsi" w:hAnsiTheme="majorHAnsi" w:hint="eastAsia"/>
                 <w:sz w:val="22"/>
                 <w:szCs w:val="22"/>
               </w:rPr>
-            </w:pPr>
-            <w:r>
-              <w:rPr>
-                <w:rFonts w:asciiTheme="majorHAnsi" w:eastAsiaTheme="majorHAnsi" w:hAnsiTheme="majorHAnsi" w:hint="eastAsia"/>
-                <w:sz w:val="22"/>
-                <w:szCs w:val="22"/>
-              </w:rPr>
               <w:t>Integer</w:t>
             </w:r>
           </w:p>
@@ -3010,7 +3153,7 @@
               <w:jc w:val="center"/>
               <w:textAlignment w:val="baseline"/>
               <w:rPr>
-                <w:rFonts w:asciiTheme="majorHAnsi" w:eastAsiaTheme="majorHAnsi" w:hAnsiTheme="majorHAnsi" w:cs="굴림" w:hint="eastAsia"/>
+                <w:rFonts w:asciiTheme="majorHAnsi" w:eastAsiaTheme="majorHAnsi" w:hAnsiTheme="majorHAnsi" w:cs="굴림"/>
                 <w:color w:val="000000"/>
                 <w:kern w:val="0"/>
                 <w:sz w:val="22"/>
@@ -3066,7 +3209,7 @@
               <w:jc w:val="center"/>
               <w:textAlignment w:val="baseline"/>
               <w:rPr>
-                <w:rFonts w:asciiTheme="majorHAnsi" w:eastAsiaTheme="majorHAnsi" w:hAnsiTheme="majorHAnsi" w:cs="굴림" w:hint="eastAsia"/>
+                <w:rFonts w:asciiTheme="majorHAnsi" w:eastAsiaTheme="majorHAnsi" w:hAnsiTheme="majorHAnsi" w:cs="굴림"/>
                 <w:color w:val="000000"/>
                 <w:kern w:val="0"/>
                 <w:sz w:val="22"/>
@@ -3113,7 +3256,7 @@
               <w:jc w:val="center"/>
               <w:textAlignment w:val="baseline"/>
               <w:rPr>
-                <w:rFonts w:asciiTheme="majorHAnsi" w:eastAsiaTheme="majorHAnsi" w:hAnsiTheme="majorHAnsi" w:cs="굴림" w:hint="eastAsia"/>
+                <w:rFonts w:asciiTheme="majorHAnsi" w:eastAsiaTheme="majorHAnsi" w:hAnsiTheme="majorHAnsi" w:cs="굴림"/>
                 <w:color w:val="000000"/>
                 <w:kern w:val="0"/>
                 <w:sz w:val="22"/>
@@ -3155,7 +3298,7 @@
               <w:jc w:val="center"/>
               <w:textAlignment w:val="baseline"/>
               <w:rPr>
-                <w:rFonts w:asciiTheme="majorHAnsi" w:eastAsiaTheme="majorHAnsi" w:hAnsiTheme="majorHAnsi" w:cs="굴림" w:hint="eastAsia"/>
+                <w:rFonts w:asciiTheme="majorHAnsi" w:eastAsiaTheme="majorHAnsi" w:hAnsiTheme="majorHAnsi" w:cs="굴림"/>
                 <w:color w:val="000000"/>
                 <w:kern w:val="0"/>
                 <w:sz w:val="22"/>
@@ -3257,7 +3400,7 @@
               <w:jc w:val="center"/>
               <w:textAlignment w:val="baseline"/>
               <w:rPr>
-                <w:rFonts w:asciiTheme="majorHAnsi" w:eastAsiaTheme="majorHAnsi" w:hAnsiTheme="majorHAnsi" w:cs="굴림" w:hint="eastAsia"/>
+                <w:rFonts w:asciiTheme="majorHAnsi" w:eastAsiaTheme="majorHAnsi" w:hAnsiTheme="majorHAnsi" w:cs="굴림"/>
                 <w:color w:val="000000"/>
                 <w:kern w:val="0"/>
                 <w:sz w:val="22"/>
@@ -3290,7 +3433,7 @@
               <w:jc w:val="center"/>
               <w:textAlignment w:val="baseline"/>
               <w:rPr>
-                <w:rFonts w:asciiTheme="majorHAnsi" w:eastAsiaTheme="majorHAnsi" w:hAnsiTheme="majorHAnsi" w:cs="굴림" w:hint="eastAsia"/>
+                <w:rFonts w:asciiTheme="majorHAnsi" w:eastAsiaTheme="majorHAnsi" w:hAnsiTheme="majorHAnsi" w:cs="굴림"/>
                 <w:color w:val="000000"/>
                 <w:kern w:val="0"/>
                 <w:sz w:val="22"/>
@@ -3372,7 +3515,7 @@
             <w:pPr>
               <w:pStyle w:val="a4"/>
               <w:rPr>
-                <w:rFonts w:asciiTheme="majorHAnsi" w:eastAsiaTheme="majorHAnsi" w:hAnsiTheme="majorHAnsi" w:hint="eastAsia"/>
+                <w:rFonts w:asciiTheme="majorHAnsi" w:eastAsiaTheme="majorHAnsi" w:hAnsiTheme="majorHAnsi"/>
                 <w:sz w:val="22"/>
                 <w:szCs w:val="22"/>
               </w:rPr>
@@ -3390,7 +3533,7 @@
               <w:spacing w:line="56" w:lineRule="atLeast"/>
               <w:textAlignment w:val="baseline"/>
               <w:rPr>
-                <w:rFonts w:asciiTheme="majorHAnsi" w:eastAsiaTheme="majorHAnsi" w:hAnsiTheme="majorHAnsi" w:cs="굴림" w:hint="eastAsia"/>
+                <w:rFonts w:asciiTheme="majorHAnsi" w:eastAsiaTheme="majorHAnsi" w:hAnsiTheme="majorHAnsi" w:cs="굴림"/>
                 <w:color w:val="000000"/>
                 <w:kern w:val="0"/>
                 <w:sz w:val="22"/>
@@ -3409,7 +3552,7 @@
               <w:spacing w:line="384" w:lineRule="auto"/>
               <w:textAlignment w:val="baseline"/>
               <w:rPr>
-                <w:rFonts w:asciiTheme="majorHAnsi" w:eastAsiaTheme="majorHAnsi" w:hAnsiTheme="majorHAnsi" w:cs="굴림" w:hint="eastAsia"/>
+                <w:rFonts w:asciiTheme="majorHAnsi" w:eastAsiaTheme="majorHAnsi" w:hAnsiTheme="majorHAnsi" w:cs="굴림"/>
                 <w:color w:val="000000"/>
                 <w:kern w:val="0"/>
                 <w:sz w:val="22"/>
@@ -3446,7 +3589,7 @@
               <w:jc w:val="center"/>
               <w:textAlignment w:val="baseline"/>
               <w:rPr>
-                <w:rFonts w:asciiTheme="majorHAnsi" w:eastAsiaTheme="majorHAnsi" w:hAnsiTheme="majorHAnsi" w:cs="굴림" w:hint="eastAsia"/>
+                <w:rFonts w:asciiTheme="majorHAnsi" w:eastAsiaTheme="majorHAnsi" w:hAnsiTheme="majorHAnsi" w:cs="굴림"/>
                 <w:color w:val="000000"/>
                 <w:kern w:val="0"/>
                 <w:sz w:val="22"/>
@@ -3487,7 +3630,7 @@
               <w:jc w:val="center"/>
               <w:textAlignment w:val="baseline"/>
               <w:rPr>
-                <w:rFonts w:asciiTheme="majorHAnsi" w:eastAsiaTheme="majorHAnsi" w:hAnsiTheme="majorHAnsi" w:cs="굴림" w:hint="eastAsia"/>
+                <w:rFonts w:asciiTheme="majorHAnsi" w:eastAsiaTheme="majorHAnsi" w:hAnsiTheme="majorHAnsi" w:cs="굴림"/>
                 <w:color w:val="000000"/>
                 <w:kern w:val="0"/>
                 <w:sz w:val="22"/>
@@ -3558,164 +3701,164 @@
               <w:pStyle w:val="a4"/>
               <w:jc w:val="center"/>
               <w:rPr>
+                <w:rFonts w:asciiTheme="majorHAnsi" w:eastAsiaTheme="majorHAnsi" w:hAnsiTheme="majorHAnsi"/>
+                <w:sz w:val="22"/>
+                <w:szCs w:val="22"/>
+              </w:rPr>
+            </w:pPr>
+            <w:r>
+              <w:rPr>
                 <w:rFonts w:asciiTheme="majorHAnsi" w:eastAsiaTheme="majorHAnsi" w:hAnsiTheme="majorHAnsi" w:hint="eastAsia"/>
                 <w:sz w:val="22"/>
                 <w:szCs w:val="22"/>
               </w:rPr>
-            </w:pPr>
-            <w:r>
-              <w:rPr>
-                <w:rFonts w:asciiTheme="majorHAnsi" w:eastAsiaTheme="majorHAnsi" w:hAnsiTheme="majorHAnsi" w:hint="eastAsia"/>
+              <w:t>Integer</w:t>
+            </w:r>
+          </w:p>
+        </w:tc>
+        <w:tc>
+          <w:tcPr>
+            <w:tcW w:w="1518" w:type="dxa"/>
+            <w:tcBorders>
+              <w:top w:val="single" w:sz="2" w:space="0" w:color="000000"/>
+              <w:left w:val="single" w:sz="2" w:space="0" w:color="000000"/>
+              <w:bottom w:val="single" w:sz="2" w:space="0" w:color="000000"/>
+              <w:right w:val="single" w:sz="2" w:space="0" w:color="000000"/>
+            </w:tcBorders>
+            <w:tcMar>
+              <w:top w:w="28" w:type="dxa"/>
+              <w:left w:w="102" w:type="dxa"/>
+              <w:bottom w:w="28" w:type="dxa"/>
+              <w:right w:w="102" w:type="dxa"/>
+            </w:tcMar>
+            <w:vAlign w:val="center"/>
+          </w:tcPr>
+          <w:p>
+            <w:pPr>
+              <w:snapToGrid w:val="0"/>
+              <w:spacing w:line="56" w:lineRule="atLeast"/>
+              <w:jc w:val="center"/>
+              <w:textAlignment w:val="baseline"/>
+              <w:rPr>
+                <w:rFonts w:asciiTheme="majorHAnsi" w:eastAsiaTheme="majorHAnsi" w:hAnsiTheme="majorHAnsi" w:cs="굴림"/>
+                <w:color w:val="000000"/>
+                <w:kern w:val="0"/>
+                <w:sz w:val="22"/>
+              </w:rPr>
+            </w:pPr>
+          </w:p>
+        </w:tc>
+        <w:tc>
+          <w:tcPr>
+            <w:tcW w:w="2348" w:type="dxa"/>
+            <w:tcBorders>
+              <w:top w:val="single" w:sz="2" w:space="0" w:color="000000"/>
+              <w:left w:val="single" w:sz="2" w:space="0" w:color="000000"/>
+              <w:bottom w:val="single" w:sz="2" w:space="0" w:color="000000"/>
+              <w:right w:val="single" w:sz="2" w:space="0" w:color="000000"/>
+            </w:tcBorders>
+            <w:tcMar>
+              <w:top w:w="28" w:type="dxa"/>
+              <w:left w:w="102" w:type="dxa"/>
+              <w:bottom w:w="28" w:type="dxa"/>
+              <w:right w:w="102" w:type="dxa"/>
+            </w:tcMar>
+            <w:vAlign w:val="center"/>
+          </w:tcPr>
+          <w:p>
+            <w:pPr>
+              <w:snapToGrid w:val="0"/>
+              <w:spacing w:line="384" w:lineRule="auto"/>
+              <w:jc w:val="center"/>
+              <w:textAlignment w:val="baseline"/>
+              <w:rPr>
+                <w:rFonts w:asciiTheme="majorHAnsi" w:eastAsiaTheme="majorHAnsi" w:hAnsiTheme="majorHAnsi" w:cs="굴림"/>
+                <w:color w:val="000000"/>
+                <w:kern w:val="0"/>
+                <w:sz w:val="22"/>
+              </w:rPr>
+            </w:pPr>
+            <w:r>
+              <w:rPr>
+                <w:rFonts w:asciiTheme="majorHAnsi" w:eastAsiaTheme="majorHAnsi" w:hAnsiTheme="majorHAnsi" w:cs="굴림" w:hint="eastAsia"/>
+                <w:color w:val="000000"/>
+                <w:kern w:val="0"/>
+                <w:sz w:val="22"/>
+              </w:rPr>
+              <w:t>이름을 저장한다.</w:t>
+            </w:r>
+          </w:p>
+          <w:p>
+            <w:pPr>
+              <w:snapToGrid w:val="0"/>
+              <w:spacing w:line="384" w:lineRule="auto"/>
+              <w:jc w:val="center"/>
+              <w:textAlignment w:val="baseline"/>
+              <w:rPr>
+                <w:rFonts w:asciiTheme="majorHAnsi" w:eastAsiaTheme="majorHAnsi" w:hAnsiTheme="majorHAnsi" w:cs="굴림"/>
+                <w:color w:val="000000"/>
+                <w:kern w:val="0"/>
+                <w:sz w:val="22"/>
+              </w:rPr>
+            </w:pPr>
+            <w:r>
+              <w:rPr>
+                <w:rFonts w:asciiTheme="majorHAnsi" w:eastAsiaTheme="majorHAnsi" w:hAnsiTheme="majorHAnsi" w:cs="굴림" w:hint="eastAsia"/>
+                <w:color w:val="000000"/>
+                <w:kern w:val="0"/>
+                <w:sz w:val="22"/>
+              </w:rPr>
+              <w:t>NOT NULL</w:t>
+            </w:r>
+          </w:p>
+        </w:tc>
+        <w:tc>
+          <w:tcPr>
+            <w:tcW w:w="2613" w:type="dxa"/>
+            <w:vAlign w:val="center"/>
+          </w:tcPr>
+          <w:p>
+            <w:pPr>
+              <w:pStyle w:val="a4"/>
+              <w:rPr>
+                <w:rFonts w:asciiTheme="majorHAnsi" w:eastAsiaTheme="majorHAnsi" w:hAnsiTheme="majorHAnsi"/>
                 <w:sz w:val="22"/>
                 <w:szCs w:val="22"/>
               </w:rPr>
-              <w:t>Integer</w:t>
-            </w:r>
-          </w:p>
-        </w:tc>
-        <w:tc>
-          <w:tcPr>
-            <w:tcW w:w="1518" w:type="dxa"/>
-            <w:tcBorders>
-              <w:top w:val="single" w:sz="2" w:space="0" w:color="000000"/>
-              <w:left w:val="single" w:sz="2" w:space="0" w:color="000000"/>
-              <w:bottom w:val="single" w:sz="2" w:space="0" w:color="000000"/>
-              <w:right w:val="single" w:sz="2" w:space="0" w:color="000000"/>
-            </w:tcBorders>
-            <w:tcMar>
-              <w:top w:w="28" w:type="dxa"/>
-              <w:left w:w="102" w:type="dxa"/>
-              <w:bottom w:w="28" w:type="dxa"/>
-              <w:right w:w="102" w:type="dxa"/>
-            </w:tcMar>
-            <w:vAlign w:val="center"/>
-          </w:tcPr>
-          <w:p>
-            <w:pPr>
-              <w:snapToGrid w:val="0"/>
-              <w:spacing w:line="56" w:lineRule="atLeast"/>
-              <w:jc w:val="center"/>
-              <w:textAlignment w:val="baseline"/>
-              <w:rPr>
-                <w:rFonts w:asciiTheme="majorHAnsi" w:eastAsiaTheme="majorHAnsi" w:hAnsiTheme="majorHAnsi" w:cs="굴림" w:hint="eastAsia"/>
-                <w:color w:val="000000"/>
-                <w:kern w:val="0"/>
-                <w:sz w:val="22"/>
-              </w:rPr>
-            </w:pPr>
-          </w:p>
-        </w:tc>
-        <w:tc>
-          <w:tcPr>
-            <w:tcW w:w="2348" w:type="dxa"/>
-            <w:tcBorders>
-              <w:top w:val="single" w:sz="2" w:space="0" w:color="000000"/>
-              <w:left w:val="single" w:sz="2" w:space="0" w:color="000000"/>
-              <w:bottom w:val="single" w:sz="2" w:space="0" w:color="000000"/>
-              <w:right w:val="single" w:sz="2" w:space="0" w:color="000000"/>
-            </w:tcBorders>
-            <w:tcMar>
-              <w:top w:w="28" w:type="dxa"/>
-              <w:left w:w="102" w:type="dxa"/>
-              <w:bottom w:w="28" w:type="dxa"/>
-              <w:right w:w="102" w:type="dxa"/>
-            </w:tcMar>
+            </w:pPr>
+          </w:p>
+        </w:tc>
+        <w:tc>
+          <w:tcPr>
+            <w:tcW w:w="2613" w:type="dxa"/>
+            <w:vAlign w:val="center"/>
+          </w:tcPr>
+          <w:p>
+            <w:pPr>
+              <w:snapToGrid w:val="0"/>
+              <w:spacing w:line="56" w:lineRule="atLeast"/>
+              <w:textAlignment w:val="baseline"/>
+              <w:rPr>
+                <w:rFonts w:asciiTheme="majorHAnsi" w:eastAsiaTheme="majorHAnsi" w:hAnsiTheme="majorHAnsi" w:cs="굴림"/>
+                <w:color w:val="000000"/>
+                <w:kern w:val="0"/>
+                <w:sz w:val="22"/>
+              </w:rPr>
+            </w:pPr>
+          </w:p>
+        </w:tc>
+        <w:tc>
+          <w:tcPr>
+            <w:tcW w:w="2613" w:type="dxa"/>
             <w:vAlign w:val="center"/>
           </w:tcPr>
           <w:p>
             <w:pPr>
               <w:snapToGrid w:val="0"/>
               <w:spacing w:line="384" w:lineRule="auto"/>
-              <w:jc w:val="center"/>
-              <w:textAlignment w:val="baseline"/>
-              <w:rPr>
-                <w:rFonts w:asciiTheme="majorHAnsi" w:eastAsiaTheme="majorHAnsi" w:hAnsiTheme="majorHAnsi" w:cs="굴림"/>
-                <w:color w:val="000000"/>
-                <w:kern w:val="0"/>
-                <w:sz w:val="22"/>
-              </w:rPr>
-            </w:pPr>
-            <w:r>
-              <w:rPr>
-                <w:rFonts w:asciiTheme="majorHAnsi" w:eastAsiaTheme="majorHAnsi" w:hAnsiTheme="majorHAnsi" w:cs="굴림" w:hint="eastAsia"/>
-                <w:color w:val="000000"/>
-                <w:kern w:val="0"/>
-                <w:sz w:val="22"/>
-              </w:rPr>
-              <w:t>이름을 저장한다.</w:t>
-            </w:r>
-          </w:p>
-          <w:p>
-            <w:pPr>
-              <w:snapToGrid w:val="0"/>
-              <w:spacing w:line="384" w:lineRule="auto"/>
-              <w:jc w:val="center"/>
-              <w:textAlignment w:val="baseline"/>
-              <w:rPr>
-                <w:rFonts w:asciiTheme="majorHAnsi" w:eastAsiaTheme="majorHAnsi" w:hAnsiTheme="majorHAnsi" w:cs="굴림" w:hint="eastAsia"/>
-                <w:color w:val="000000"/>
-                <w:kern w:val="0"/>
-                <w:sz w:val="22"/>
-              </w:rPr>
-            </w:pPr>
-            <w:r>
-              <w:rPr>
-                <w:rFonts w:asciiTheme="majorHAnsi" w:eastAsiaTheme="majorHAnsi" w:hAnsiTheme="majorHAnsi" w:cs="굴림" w:hint="eastAsia"/>
-                <w:color w:val="000000"/>
-                <w:kern w:val="0"/>
-                <w:sz w:val="22"/>
-              </w:rPr>
-              <w:t>NOT NULL</w:t>
-            </w:r>
-          </w:p>
-        </w:tc>
-        <w:tc>
-          <w:tcPr>
-            <w:tcW w:w="2613" w:type="dxa"/>
-            <w:vAlign w:val="center"/>
-          </w:tcPr>
-          <w:p>
-            <w:pPr>
-              <w:pStyle w:val="a4"/>
-              <w:rPr>
-                <w:rFonts w:asciiTheme="majorHAnsi" w:eastAsiaTheme="majorHAnsi" w:hAnsiTheme="majorHAnsi" w:hint="eastAsia"/>
-                <w:sz w:val="22"/>
-                <w:szCs w:val="22"/>
-              </w:rPr>
-            </w:pPr>
-          </w:p>
-        </w:tc>
-        <w:tc>
-          <w:tcPr>
-            <w:tcW w:w="2613" w:type="dxa"/>
-            <w:vAlign w:val="center"/>
-          </w:tcPr>
-          <w:p>
-            <w:pPr>
-              <w:snapToGrid w:val="0"/>
-              <w:spacing w:line="56" w:lineRule="atLeast"/>
-              <w:textAlignment w:val="baseline"/>
-              <w:rPr>
-                <w:rFonts w:asciiTheme="majorHAnsi" w:eastAsiaTheme="majorHAnsi" w:hAnsiTheme="majorHAnsi" w:cs="굴림" w:hint="eastAsia"/>
-                <w:color w:val="000000"/>
-                <w:kern w:val="0"/>
-                <w:sz w:val="22"/>
-              </w:rPr>
-            </w:pPr>
-          </w:p>
-        </w:tc>
-        <w:tc>
-          <w:tcPr>
-            <w:tcW w:w="2613" w:type="dxa"/>
-            <w:vAlign w:val="center"/>
-          </w:tcPr>
-          <w:p>
-            <w:pPr>
-              <w:snapToGrid w:val="0"/>
-              <w:spacing w:line="384" w:lineRule="auto"/>
-              <w:textAlignment w:val="baseline"/>
-              <w:rPr>
-                <w:rFonts w:asciiTheme="majorHAnsi" w:eastAsiaTheme="majorHAnsi" w:hAnsiTheme="majorHAnsi" w:cs="굴림" w:hint="eastAsia"/>
+              <w:textAlignment w:val="baseline"/>
+              <w:rPr>
+                <w:rFonts w:asciiTheme="majorHAnsi" w:eastAsiaTheme="majorHAnsi" w:hAnsiTheme="majorHAnsi" w:cs="굴림"/>
                 <w:color w:val="000000"/>
                 <w:kern w:val="0"/>
                 <w:sz w:val="22"/>
@@ -3752,7 +3895,7 @@
               <w:jc w:val="center"/>
               <w:textAlignment w:val="baseline"/>
               <w:rPr>
-                <w:rFonts w:asciiTheme="majorHAnsi" w:eastAsiaTheme="majorHAnsi" w:hAnsiTheme="majorHAnsi" w:cs="굴림" w:hint="eastAsia"/>
+                <w:rFonts w:asciiTheme="majorHAnsi" w:eastAsiaTheme="majorHAnsi" w:hAnsiTheme="majorHAnsi" w:cs="굴림"/>
                 <w:color w:val="000000"/>
                 <w:kern w:val="0"/>
                 <w:sz w:val="22"/>
@@ -3793,7 +3936,7 @@
               <w:jc w:val="center"/>
               <w:textAlignment w:val="baseline"/>
               <w:rPr>
-                <w:rFonts w:asciiTheme="majorHAnsi" w:eastAsiaTheme="majorHAnsi" w:hAnsiTheme="majorHAnsi" w:cs="굴림" w:hint="eastAsia"/>
+                <w:rFonts w:asciiTheme="majorHAnsi" w:eastAsiaTheme="majorHAnsi" w:hAnsiTheme="majorHAnsi" w:cs="굴림"/>
                 <w:color w:val="000000"/>
                 <w:kern w:val="0"/>
                 <w:sz w:val="22"/>
@@ -3864,164 +4007,164 @@
               <w:pStyle w:val="a4"/>
               <w:jc w:val="center"/>
               <w:rPr>
+                <w:rFonts w:asciiTheme="majorHAnsi" w:eastAsiaTheme="majorHAnsi" w:hAnsiTheme="majorHAnsi"/>
+                <w:sz w:val="22"/>
+                <w:szCs w:val="22"/>
+              </w:rPr>
+            </w:pPr>
+            <w:r>
+              <w:rPr>
                 <w:rFonts w:asciiTheme="majorHAnsi" w:eastAsiaTheme="majorHAnsi" w:hAnsiTheme="majorHAnsi" w:hint="eastAsia"/>
                 <w:sz w:val="22"/>
                 <w:szCs w:val="22"/>
               </w:rPr>
-            </w:pPr>
-            <w:r>
-              <w:rPr>
-                <w:rFonts w:asciiTheme="majorHAnsi" w:eastAsiaTheme="majorHAnsi" w:hAnsiTheme="majorHAnsi" w:hint="eastAsia"/>
+              <w:t>Integer</w:t>
+            </w:r>
+          </w:p>
+        </w:tc>
+        <w:tc>
+          <w:tcPr>
+            <w:tcW w:w="1518" w:type="dxa"/>
+            <w:tcBorders>
+              <w:top w:val="single" w:sz="2" w:space="0" w:color="000000"/>
+              <w:left w:val="single" w:sz="2" w:space="0" w:color="000000"/>
+              <w:bottom w:val="single" w:sz="2" w:space="0" w:color="000000"/>
+              <w:right w:val="single" w:sz="2" w:space="0" w:color="000000"/>
+            </w:tcBorders>
+            <w:tcMar>
+              <w:top w:w="28" w:type="dxa"/>
+              <w:left w:w="102" w:type="dxa"/>
+              <w:bottom w:w="28" w:type="dxa"/>
+              <w:right w:w="102" w:type="dxa"/>
+            </w:tcMar>
+            <w:vAlign w:val="center"/>
+          </w:tcPr>
+          <w:p>
+            <w:pPr>
+              <w:snapToGrid w:val="0"/>
+              <w:spacing w:line="56" w:lineRule="atLeast"/>
+              <w:jc w:val="center"/>
+              <w:textAlignment w:val="baseline"/>
+              <w:rPr>
+                <w:rFonts w:asciiTheme="majorHAnsi" w:eastAsiaTheme="majorHAnsi" w:hAnsiTheme="majorHAnsi" w:cs="굴림"/>
+                <w:color w:val="000000"/>
+                <w:kern w:val="0"/>
+                <w:sz w:val="22"/>
+              </w:rPr>
+            </w:pPr>
+          </w:p>
+        </w:tc>
+        <w:tc>
+          <w:tcPr>
+            <w:tcW w:w="2348" w:type="dxa"/>
+            <w:tcBorders>
+              <w:top w:val="single" w:sz="2" w:space="0" w:color="000000"/>
+              <w:left w:val="single" w:sz="2" w:space="0" w:color="000000"/>
+              <w:bottom w:val="single" w:sz="2" w:space="0" w:color="000000"/>
+              <w:right w:val="single" w:sz="2" w:space="0" w:color="000000"/>
+            </w:tcBorders>
+            <w:tcMar>
+              <w:top w:w="28" w:type="dxa"/>
+              <w:left w:w="102" w:type="dxa"/>
+              <w:bottom w:w="28" w:type="dxa"/>
+              <w:right w:w="102" w:type="dxa"/>
+            </w:tcMar>
+            <w:vAlign w:val="center"/>
+          </w:tcPr>
+          <w:p>
+            <w:pPr>
+              <w:snapToGrid w:val="0"/>
+              <w:spacing w:line="384" w:lineRule="auto"/>
+              <w:jc w:val="center"/>
+              <w:textAlignment w:val="baseline"/>
+              <w:rPr>
+                <w:rFonts w:asciiTheme="majorHAnsi" w:eastAsiaTheme="majorHAnsi" w:hAnsiTheme="majorHAnsi" w:cs="굴림"/>
+                <w:color w:val="000000"/>
+                <w:kern w:val="0"/>
+                <w:sz w:val="22"/>
+              </w:rPr>
+            </w:pPr>
+            <w:r>
+              <w:rPr>
+                <w:rFonts w:asciiTheme="majorHAnsi" w:eastAsiaTheme="majorHAnsi" w:hAnsiTheme="majorHAnsi" w:cs="굴림" w:hint="eastAsia"/>
+                <w:color w:val="000000"/>
+                <w:kern w:val="0"/>
+                <w:sz w:val="22"/>
+              </w:rPr>
+              <w:t>급여계좌를 저장한다.</w:t>
+            </w:r>
+          </w:p>
+          <w:p>
+            <w:pPr>
+              <w:snapToGrid w:val="0"/>
+              <w:spacing w:line="384" w:lineRule="auto"/>
+              <w:jc w:val="center"/>
+              <w:textAlignment w:val="baseline"/>
+              <w:rPr>
+                <w:rFonts w:asciiTheme="majorHAnsi" w:eastAsiaTheme="majorHAnsi" w:hAnsiTheme="majorHAnsi" w:cs="굴림"/>
+                <w:color w:val="000000"/>
+                <w:kern w:val="0"/>
+                <w:sz w:val="22"/>
+              </w:rPr>
+            </w:pPr>
+            <w:r>
+              <w:rPr>
+                <w:rFonts w:asciiTheme="majorHAnsi" w:eastAsiaTheme="majorHAnsi" w:hAnsiTheme="majorHAnsi" w:cs="굴림" w:hint="eastAsia"/>
+                <w:color w:val="000000"/>
+                <w:kern w:val="0"/>
+                <w:sz w:val="22"/>
+              </w:rPr>
+              <w:t>NOT NULL</w:t>
+            </w:r>
+          </w:p>
+        </w:tc>
+        <w:tc>
+          <w:tcPr>
+            <w:tcW w:w="2613" w:type="dxa"/>
+            <w:vAlign w:val="center"/>
+          </w:tcPr>
+          <w:p>
+            <w:pPr>
+              <w:pStyle w:val="a4"/>
+              <w:rPr>
+                <w:rFonts w:asciiTheme="majorHAnsi" w:eastAsiaTheme="majorHAnsi" w:hAnsiTheme="majorHAnsi"/>
                 <w:sz w:val="22"/>
                 <w:szCs w:val="22"/>
               </w:rPr>
-              <w:t>Integer</w:t>
-            </w:r>
-          </w:p>
-        </w:tc>
-        <w:tc>
-          <w:tcPr>
-            <w:tcW w:w="1518" w:type="dxa"/>
-            <w:tcBorders>
-              <w:top w:val="single" w:sz="2" w:space="0" w:color="000000"/>
-              <w:left w:val="single" w:sz="2" w:space="0" w:color="000000"/>
-              <w:bottom w:val="single" w:sz="2" w:space="0" w:color="000000"/>
-              <w:right w:val="single" w:sz="2" w:space="0" w:color="000000"/>
-            </w:tcBorders>
-            <w:tcMar>
-              <w:top w:w="28" w:type="dxa"/>
-              <w:left w:w="102" w:type="dxa"/>
-              <w:bottom w:w="28" w:type="dxa"/>
-              <w:right w:w="102" w:type="dxa"/>
-            </w:tcMar>
-            <w:vAlign w:val="center"/>
-          </w:tcPr>
-          <w:p>
-            <w:pPr>
-              <w:snapToGrid w:val="0"/>
-              <w:spacing w:line="56" w:lineRule="atLeast"/>
-              <w:jc w:val="center"/>
-              <w:textAlignment w:val="baseline"/>
-              <w:rPr>
-                <w:rFonts w:asciiTheme="majorHAnsi" w:eastAsiaTheme="majorHAnsi" w:hAnsiTheme="majorHAnsi" w:cs="굴림" w:hint="eastAsia"/>
-                <w:color w:val="000000"/>
-                <w:kern w:val="0"/>
-                <w:sz w:val="22"/>
-              </w:rPr>
-            </w:pPr>
-          </w:p>
-        </w:tc>
-        <w:tc>
-          <w:tcPr>
-            <w:tcW w:w="2348" w:type="dxa"/>
-            <w:tcBorders>
-              <w:top w:val="single" w:sz="2" w:space="0" w:color="000000"/>
-              <w:left w:val="single" w:sz="2" w:space="0" w:color="000000"/>
-              <w:bottom w:val="single" w:sz="2" w:space="0" w:color="000000"/>
-              <w:right w:val="single" w:sz="2" w:space="0" w:color="000000"/>
-            </w:tcBorders>
-            <w:tcMar>
-              <w:top w:w="28" w:type="dxa"/>
-              <w:left w:w="102" w:type="dxa"/>
-              <w:bottom w:w="28" w:type="dxa"/>
-              <w:right w:w="102" w:type="dxa"/>
-            </w:tcMar>
+            </w:pPr>
+          </w:p>
+        </w:tc>
+        <w:tc>
+          <w:tcPr>
+            <w:tcW w:w="2613" w:type="dxa"/>
+            <w:vAlign w:val="center"/>
+          </w:tcPr>
+          <w:p>
+            <w:pPr>
+              <w:snapToGrid w:val="0"/>
+              <w:spacing w:line="56" w:lineRule="atLeast"/>
+              <w:textAlignment w:val="baseline"/>
+              <w:rPr>
+                <w:rFonts w:asciiTheme="majorHAnsi" w:eastAsiaTheme="majorHAnsi" w:hAnsiTheme="majorHAnsi" w:cs="굴림"/>
+                <w:color w:val="000000"/>
+                <w:kern w:val="0"/>
+                <w:sz w:val="22"/>
+              </w:rPr>
+            </w:pPr>
+          </w:p>
+        </w:tc>
+        <w:tc>
+          <w:tcPr>
+            <w:tcW w:w="2613" w:type="dxa"/>
             <w:vAlign w:val="center"/>
           </w:tcPr>
           <w:p>
             <w:pPr>
               <w:snapToGrid w:val="0"/>
               <w:spacing w:line="384" w:lineRule="auto"/>
-              <w:jc w:val="center"/>
-              <w:textAlignment w:val="baseline"/>
-              <w:rPr>
-                <w:rFonts w:asciiTheme="majorHAnsi" w:eastAsiaTheme="majorHAnsi" w:hAnsiTheme="majorHAnsi" w:cs="굴림"/>
-                <w:color w:val="000000"/>
-                <w:kern w:val="0"/>
-                <w:sz w:val="22"/>
-              </w:rPr>
-            </w:pPr>
-            <w:r>
-              <w:rPr>
-                <w:rFonts w:asciiTheme="majorHAnsi" w:eastAsiaTheme="majorHAnsi" w:hAnsiTheme="majorHAnsi" w:cs="굴림" w:hint="eastAsia"/>
-                <w:color w:val="000000"/>
-                <w:kern w:val="0"/>
-                <w:sz w:val="22"/>
-              </w:rPr>
-              <w:t>급여계좌를 저장한다.</w:t>
-            </w:r>
-          </w:p>
-          <w:p>
-            <w:pPr>
-              <w:snapToGrid w:val="0"/>
-              <w:spacing w:line="384" w:lineRule="auto"/>
-              <w:jc w:val="center"/>
-              <w:textAlignment w:val="baseline"/>
-              <w:rPr>
-                <w:rFonts w:asciiTheme="majorHAnsi" w:eastAsiaTheme="majorHAnsi" w:hAnsiTheme="majorHAnsi" w:cs="굴림" w:hint="eastAsia"/>
-                <w:color w:val="000000"/>
-                <w:kern w:val="0"/>
-                <w:sz w:val="22"/>
-              </w:rPr>
-            </w:pPr>
-            <w:r>
-              <w:rPr>
-                <w:rFonts w:asciiTheme="majorHAnsi" w:eastAsiaTheme="majorHAnsi" w:hAnsiTheme="majorHAnsi" w:cs="굴림" w:hint="eastAsia"/>
-                <w:color w:val="000000"/>
-                <w:kern w:val="0"/>
-                <w:sz w:val="22"/>
-              </w:rPr>
-              <w:t>NOT NULL</w:t>
-            </w:r>
-          </w:p>
-        </w:tc>
-        <w:tc>
-          <w:tcPr>
-            <w:tcW w:w="2613" w:type="dxa"/>
-            <w:vAlign w:val="center"/>
-          </w:tcPr>
-          <w:p>
-            <w:pPr>
-              <w:pStyle w:val="a4"/>
-              <w:rPr>
-                <w:rFonts w:asciiTheme="majorHAnsi" w:eastAsiaTheme="majorHAnsi" w:hAnsiTheme="majorHAnsi" w:hint="eastAsia"/>
-                <w:sz w:val="22"/>
-                <w:szCs w:val="22"/>
-              </w:rPr>
-            </w:pPr>
-          </w:p>
-        </w:tc>
-        <w:tc>
-          <w:tcPr>
-            <w:tcW w:w="2613" w:type="dxa"/>
-            <w:vAlign w:val="center"/>
-          </w:tcPr>
-          <w:p>
-            <w:pPr>
-              <w:snapToGrid w:val="0"/>
-              <w:spacing w:line="56" w:lineRule="atLeast"/>
-              <w:textAlignment w:val="baseline"/>
-              <w:rPr>
-                <w:rFonts w:asciiTheme="majorHAnsi" w:eastAsiaTheme="majorHAnsi" w:hAnsiTheme="majorHAnsi" w:cs="굴림" w:hint="eastAsia"/>
-                <w:color w:val="000000"/>
-                <w:kern w:val="0"/>
-                <w:sz w:val="22"/>
-              </w:rPr>
-            </w:pPr>
-          </w:p>
-        </w:tc>
-        <w:tc>
-          <w:tcPr>
-            <w:tcW w:w="2613" w:type="dxa"/>
-            <w:vAlign w:val="center"/>
-          </w:tcPr>
-          <w:p>
-            <w:pPr>
-              <w:snapToGrid w:val="0"/>
-              <w:spacing w:line="384" w:lineRule="auto"/>
-              <w:textAlignment w:val="baseline"/>
-              <w:rPr>
-                <w:rFonts w:asciiTheme="majorHAnsi" w:eastAsiaTheme="majorHAnsi" w:hAnsiTheme="majorHAnsi" w:cs="굴림" w:hint="eastAsia"/>
+              <w:textAlignment w:val="baseline"/>
+              <w:rPr>
+                <w:rFonts w:asciiTheme="majorHAnsi" w:eastAsiaTheme="majorHAnsi" w:hAnsiTheme="majorHAnsi" w:cs="굴림"/>
                 <w:color w:val="000000"/>
                 <w:kern w:val="0"/>
                 <w:sz w:val="22"/>
@@ -4058,7 +4201,7 @@
               <w:jc w:val="center"/>
               <w:textAlignment w:val="baseline"/>
               <w:rPr>
-                <w:rFonts w:asciiTheme="majorHAnsi" w:eastAsiaTheme="majorHAnsi" w:hAnsiTheme="majorHAnsi" w:cs="굴림" w:hint="eastAsia"/>
+                <w:rFonts w:asciiTheme="majorHAnsi" w:eastAsiaTheme="majorHAnsi" w:hAnsiTheme="majorHAnsi" w:cs="굴림"/>
                 <w:color w:val="000000"/>
                 <w:kern w:val="0"/>
                 <w:sz w:val="22"/>
@@ -4099,7 +4242,7 @@
               <w:jc w:val="center"/>
               <w:textAlignment w:val="baseline"/>
               <w:rPr>
-                <w:rFonts w:asciiTheme="majorHAnsi" w:eastAsiaTheme="majorHAnsi" w:hAnsiTheme="majorHAnsi" w:cs="굴림" w:hint="eastAsia"/>
+                <w:rFonts w:asciiTheme="majorHAnsi" w:eastAsiaTheme="majorHAnsi" w:hAnsiTheme="majorHAnsi" w:cs="굴림"/>
                 <w:color w:val="000000"/>
                 <w:kern w:val="0"/>
                 <w:sz w:val="22"/>
@@ -4181,132 +4324,132 @@
               <w:pStyle w:val="a4"/>
               <w:jc w:val="center"/>
               <w:rPr>
+                <w:rFonts w:asciiTheme="majorHAnsi" w:eastAsiaTheme="majorHAnsi" w:hAnsiTheme="majorHAnsi"/>
+                <w:sz w:val="22"/>
+                <w:szCs w:val="22"/>
+              </w:rPr>
+            </w:pPr>
+            <w:r>
+              <w:rPr>
                 <w:rFonts w:asciiTheme="majorHAnsi" w:eastAsiaTheme="majorHAnsi" w:hAnsiTheme="majorHAnsi" w:hint="eastAsia"/>
                 <w:sz w:val="22"/>
                 <w:szCs w:val="22"/>
               </w:rPr>
-            </w:pPr>
-            <w:r>
-              <w:rPr>
-                <w:rFonts w:asciiTheme="majorHAnsi" w:eastAsiaTheme="majorHAnsi" w:hAnsiTheme="majorHAnsi" w:hint="eastAsia"/>
+              <w:t>Integer</w:t>
+            </w:r>
+          </w:p>
+        </w:tc>
+        <w:tc>
+          <w:tcPr>
+            <w:tcW w:w="1518" w:type="dxa"/>
+            <w:tcBorders>
+              <w:top w:val="single" w:sz="2" w:space="0" w:color="000000"/>
+              <w:left w:val="single" w:sz="2" w:space="0" w:color="000000"/>
+              <w:bottom w:val="single" w:sz="2" w:space="0" w:color="000000"/>
+              <w:right w:val="single" w:sz="2" w:space="0" w:color="000000"/>
+            </w:tcBorders>
+            <w:tcMar>
+              <w:top w:w="28" w:type="dxa"/>
+              <w:left w:w="102" w:type="dxa"/>
+              <w:bottom w:w="28" w:type="dxa"/>
+              <w:right w:w="102" w:type="dxa"/>
+            </w:tcMar>
+            <w:vAlign w:val="center"/>
+          </w:tcPr>
+          <w:p>
+            <w:pPr>
+              <w:snapToGrid w:val="0"/>
+              <w:spacing w:line="56" w:lineRule="atLeast"/>
+              <w:jc w:val="center"/>
+              <w:textAlignment w:val="baseline"/>
+              <w:rPr>
+                <w:rFonts w:asciiTheme="majorHAnsi" w:eastAsiaTheme="majorHAnsi" w:hAnsiTheme="majorHAnsi" w:cs="굴림"/>
+                <w:color w:val="000000"/>
+                <w:kern w:val="0"/>
+                <w:sz w:val="22"/>
+              </w:rPr>
+            </w:pPr>
+          </w:p>
+        </w:tc>
+        <w:tc>
+          <w:tcPr>
+            <w:tcW w:w="2348" w:type="dxa"/>
+            <w:tcBorders>
+              <w:top w:val="single" w:sz="2" w:space="0" w:color="000000"/>
+              <w:left w:val="single" w:sz="2" w:space="0" w:color="000000"/>
+              <w:bottom w:val="single" w:sz="2" w:space="0" w:color="000000"/>
+              <w:right w:val="single" w:sz="2" w:space="0" w:color="000000"/>
+            </w:tcBorders>
+            <w:tcMar>
+              <w:top w:w="28" w:type="dxa"/>
+              <w:left w:w="102" w:type="dxa"/>
+              <w:bottom w:w="28" w:type="dxa"/>
+              <w:right w:w="102" w:type="dxa"/>
+            </w:tcMar>
+            <w:vAlign w:val="center"/>
+          </w:tcPr>
+          <w:p>
+            <w:pPr>
+              <w:snapToGrid w:val="0"/>
+              <w:spacing w:line="384" w:lineRule="auto"/>
+              <w:jc w:val="center"/>
+              <w:textAlignment w:val="baseline"/>
+              <w:rPr>
+                <w:rFonts w:asciiTheme="majorHAnsi" w:eastAsiaTheme="majorHAnsi" w:hAnsiTheme="majorHAnsi" w:cs="굴림"/>
+                <w:color w:val="000000"/>
+                <w:kern w:val="0"/>
+                <w:sz w:val="22"/>
+              </w:rPr>
+            </w:pPr>
+          </w:p>
+        </w:tc>
+        <w:tc>
+          <w:tcPr>
+            <w:tcW w:w="2613" w:type="dxa"/>
+            <w:vAlign w:val="center"/>
+          </w:tcPr>
+          <w:p>
+            <w:pPr>
+              <w:pStyle w:val="a4"/>
+              <w:rPr>
+                <w:rFonts w:asciiTheme="majorHAnsi" w:eastAsiaTheme="majorHAnsi" w:hAnsiTheme="majorHAnsi"/>
                 <w:sz w:val="22"/>
                 <w:szCs w:val="22"/>
               </w:rPr>
-              <w:t>Integer</w:t>
-            </w:r>
-          </w:p>
-        </w:tc>
-        <w:tc>
-          <w:tcPr>
-            <w:tcW w:w="1518" w:type="dxa"/>
-            <w:tcBorders>
-              <w:top w:val="single" w:sz="2" w:space="0" w:color="000000"/>
-              <w:left w:val="single" w:sz="2" w:space="0" w:color="000000"/>
-              <w:bottom w:val="single" w:sz="2" w:space="0" w:color="000000"/>
-              <w:right w:val="single" w:sz="2" w:space="0" w:color="000000"/>
-            </w:tcBorders>
-            <w:tcMar>
-              <w:top w:w="28" w:type="dxa"/>
-              <w:left w:w="102" w:type="dxa"/>
-              <w:bottom w:w="28" w:type="dxa"/>
-              <w:right w:w="102" w:type="dxa"/>
-            </w:tcMar>
-            <w:vAlign w:val="center"/>
-          </w:tcPr>
-          <w:p>
-            <w:pPr>
-              <w:snapToGrid w:val="0"/>
-              <w:spacing w:line="56" w:lineRule="atLeast"/>
-              <w:jc w:val="center"/>
-              <w:textAlignment w:val="baseline"/>
-              <w:rPr>
-                <w:rFonts w:asciiTheme="majorHAnsi" w:eastAsiaTheme="majorHAnsi" w:hAnsiTheme="majorHAnsi" w:cs="굴림" w:hint="eastAsia"/>
-                <w:color w:val="000000"/>
-                <w:kern w:val="0"/>
-                <w:sz w:val="22"/>
-              </w:rPr>
-            </w:pPr>
-          </w:p>
-        </w:tc>
-        <w:tc>
-          <w:tcPr>
-            <w:tcW w:w="2348" w:type="dxa"/>
-            <w:tcBorders>
-              <w:top w:val="single" w:sz="2" w:space="0" w:color="000000"/>
-              <w:left w:val="single" w:sz="2" w:space="0" w:color="000000"/>
-              <w:bottom w:val="single" w:sz="2" w:space="0" w:color="000000"/>
-              <w:right w:val="single" w:sz="2" w:space="0" w:color="000000"/>
-            </w:tcBorders>
-            <w:tcMar>
-              <w:top w:w="28" w:type="dxa"/>
-              <w:left w:w="102" w:type="dxa"/>
-              <w:bottom w:w="28" w:type="dxa"/>
-              <w:right w:w="102" w:type="dxa"/>
-            </w:tcMar>
+            </w:pPr>
+          </w:p>
+        </w:tc>
+        <w:tc>
+          <w:tcPr>
+            <w:tcW w:w="2613" w:type="dxa"/>
+            <w:vAlign w:val="center"/>
+          </w:tcPr>
+          <w:p>
+            <w:pPr>
+              <w:snapToGrid w:val="0"/>
+              <w:spacing w:line="56" w:lineRule="atLeast"/>
+              <w:textAlignment w:val="baseline"/>
+              <w:rPr>
+                <w:rFonts w:asciiTheme="majorHAnsi" w:eastAsiaTheme="majorHAnsi" w:hAnsiTheme="majorHAnsi" w:cs="굴림"/>
+                <w:color w:val="000000"/>
+                <w:kern w:val="0"/>
+                <w:sz w:val="22"/>
+              </w:rPr>
+            </w:pPr>
+          </w:p>
+        </w:tc>
+        <w:tc>
+          <w:tcPr>
+            <w:tcW w:w="2613" w:type="dxa"/>
             <w:vAlign w:val="center"/>
           </w:tcPr>
           <w:p>
             <w:pPr>
               <w:snapToGrid w:val="0"/>
               <w:spacing w:line="384" w:lineRule="auto"/>
-              <w:jc w:val="center"/>
-              <w:textAlignment w:val="baseline"/>
-              <w:rPr>
-                <w:rFonts w:asciiTheme="majorHAnsi" w:eastAsiaTheme="majorHAnsi" w:hAnsiTheme="majorHAnsi" w:cs="굴림" w:hint="eastAsia"/>
-                <w:color w:val="000000"/>
-                <w:kern w:val="0"/>
-                <w:sz w:val="22"/>
-              </w:rPr>
-            </w:pPr>
-          </w:p>
-        </w:tc>
-        <w:tc>
-          <w:tcPr>
-            <w:tcW w:w="2613" w:type="dxa"/>
-            <w:vAlign w:val="center"/>
-          </w:tcPr>
-          <w:p>
-            <w:pPr>
-              <w:pStyle w:val="a4"/>
-              <w:rPr>
-                <w:rFonts w:asciiTheme="majorHAnsi" w:eastAsiaTheme="majorHAnsi" w:hAnsiTheme="majorHAnsi" w:hint="eastAsia"/>
-                <w:sz w:val="22"/>
-                <w:szCs w:val="22"/>
-              </w:rPr>
-            </w:pPr>
-          </w:p>
-        </w:tc>
-        <w:tc>
-          <w:tcPr>
-            <w:tcW w:w="2613" w:type="dxa"/>
-            <w:vAlign w:val="center"/>
-          </w:tcPr>
-          <w:p>
-            <w:pPr>
-              <w:snapToGrid w:val="0"/>
-              <w:spacing w:line="56" w:lineRule="atLeast"/>
-              <w:textAlignment w:val="baseline"/>
-              <w:rPr>
-                <w:rFonts w:asciiTheme="majorHAnsi" w:eastAsiaTheme="majorHAnsi" w:hAnsiTheme="majorHAnsi" w:cs="굴림" w:hint="eastAsia"/>
-                <w:color w:val="000000"/>
-                <w:kern w:val="0"/>
-                <w:sz w:val="22"/>
-              </w:rPr>
-            </w:pPr>
-          </w:p>
-        </w:tc>
-        <w:tc>
-          <w:tcPr>
-            <w:tcW w:w="2613" w:type="dxa"/>
-            <w:vAlign w:val="center"/>
-          </w:tcPr>
-          <w:p>
-            <w:pPr>
-              <w:snapToGrid w:val="0"/>
-              <w:spacing w:line="384" w:lineRule="auto"/>
-              <w:textAlignment w:val="baseline"/>
-              <w:rPr>
-                <w:rFonts w:asciiTheme="majorHAnsi" w:eastAsiaTheme="majorHAnsi" w:hAnsiTheme="majorHAnsi" w:cs="굴림" w:hint="eastAsia"/>
+              <w:textAlignment w:val="baseline"/>
+              <w:rPr>
+                <w:rFonts w:asciiTheme="majorHAnsi" w:eastAsiaTheme="majorHAnsi" w:hAnsiTheme="majorHAnsi" w:cs="굴림"/>
                 <w:color w:val="000000"/>
                 <w:kern w:val="0"/>
                 <w:sz w:val="22"/>
@@ -4319,7 +4462,7 @@
     <w:p>
       <w:pPr>
         <w:rPr>
-          <w:rFonts w:asciiTheme="majorHAnsi" w:eastAsiaTheme="majorHAnsi" w:hAnsiTheme="majorHAnsi" w:hint="eastAsia"/>
+          <w:rFonts w:asciiTheme="majorHAnsi" w:eastAsiaTheme="majorHAnsi" w:hAnsiTheme="majorHAnsi"/>
           <w:sz w:val="22"/>
         </w:rPr>
       </w:pPr>
@@ -4327,7 +4470,7 @@
     <w:p>
       <w:pPr>
         <w:rPr>
-          <w:rFonts w:asciiTheme="majorHAnsi" w:eastAsiaTheme="majorHAnsi" w:hAnsiTheme="majorHAnsi" w:hint="eastAsia"/>
+          <w:rFonts w:asciiTheme="majorHAnsi" w:eastAsiaTheme="majorHAnsi" w:hAnsiTheme="majorHAnsi"/>
           <w:sz w:val="22"/>
         </w:rPr>
       </w:pPr>
@@ -4335,7 +4478,7 @@
     <w:p>
       <w:pPr>
         <w:rPr>
-          <w:rFonts w:asciiTheme="majorHAnsi" w:eastAsiaTheme="majorHAnsi" w:hAnsiTheme="majorHAnsi" w:hint="eastAsia"/>
+          <w:rFonts w:asciiTheme="majorHAnsi" w:eastAsiaTheme="majorHAnsi" w:hAnsiTheme="majorHAnsi"/>
           <w:sz w:val="22"/>
         </w:rPr>
       </w:pPr>
@@ -4343,7 +4486,7 @@
     <w:p>
       <w:pPr>
         <w:rPr>
-          <w:rFonts w:asciiTheme="majorHAnsi" w:eastAsiaTheme="majorHAnsi" w:hAnsiTheme="majorHAnsi" w:hint="eastAsia"/>
+          <w:rFonts w:asciiTheme="majorHAnsi" w:eastAsiaTheme="majorHAnsi" w:hAnsiTheme="majorHAnsi"/>
           <w:sz w:val="22"/>
         </w:rPr>
       </w:pPr>
@@ -4351,7 +4494,7 @@
     <w:p>
       <w:pPr>
         <w:rPr>
-          <w:rFonts w:asciiTheme="majorHAnsi" w:eastAsiaTheme="majorHAnsi" w:hAnsiTheme="majorHAnsi" w:hint="eastAsia"/>
+          <w:rFonts w:asciiTheme="majorHAnsi" w:eastAsiaTheme="majorHAnsi" w:hAnsiTheme="majorHAnsi"/>
           <w:sz w:val="22"/>
         </w:rPr>
       </w:pPr>
@@ -4366,7 +4509,7 @@
     <w:p>
       <w:pPr>
         <w:rPr>
-          <w:rFonts w:asciiTheme="majorHAnsi" w:eastAsiaTheme="majorHAnsi" w:hAnsiTheme="majorHAnsi" w:hint="eastAsia"/>
+          <w:rFonts w:asciiTheme="majorHAnsi" w:eastAsiaTheme="majorHAnsi" w:hAnsiTheme="majorHAnsi"/>
           <w:sz w:val="22"/>
         </w:rPr>
       </w:pPr>
@@ -4375,13 +4518,14 @@
           <w:rFonts w:asciiTheme="majorHAnsi" w:eastAsiaTheme="majorHAnsi" w:hAnsiTheme="majorHAnsi"/>
           <w:sz w:val="22"/>
         </w:rPr>
+        <w:lastRenderedPageBreak/>
         <w:t>FC sogang의 소속 선수들을 관리한다. 선수들은 축구 협회에 등록된 고유한 번호가 있으며, 이름, 국적, 등 번호, 포지션, 키, 나이, 연봉 등의 상세 정보를 관리하여야 한다.</w:t>
       </w:r>
     </w:p>
     <w:p>
       <w:pPr>
         <w:rPr>
-          <w:rFonts w:asciiTheme="majorHAnsi" w:eastAsiaTheme="majorHAnsi" w:hAnsiTheme="majorHAnsi" w:hint="eastAsia"/>
+          <w:rFonts w:asciiTheme="majorHAnsi" w:eastAsiaTheme="majorHAnsi" w:hAnsiTheme="majorHAnsi"/>
           <w:sz w:val="22"/>
         </w:rPr>
       </w:pPr>
@@ -5071,7 +5215,6 @@
                 <w:kern w:val="0"/>
                 <w:sz w:val="22"/>
               </w:rPr>
-              <w:lastRenderedPageBreak/>
               <w:t>Name</w:t>
             </w:r>
           </w:p>
@@ -5350,7 +5493,7 @@
               <w:jc w:val="center"/>
               <w:textAlignment w:val="baseline"/>
               <w:rPr>
-                <w:rFonts w:asciiTheme="majorHAnsi" w:eastAsiaTheme="majorHAnsi" w:hAnsiTheme="majorHAnsi" w:cs="굴림" w:hint="eastAsia"/>
+                <w:rFonts w:asciiTheme="majorHAnsi" w:eastAsiaTheme="majorHAnsi" w:hAnsiTheme="majorHAnsi" w:cs="굴림"/>
                 <w:color w:val="000000"/>
                 <w:kern w:val="0"/>
                 <w:sz w:val="22"/>
@@ -5392,7 +5535,7 @@
               <w:jc w:val="center"/>
               <w:textAlignment w:val="baseline"/>
               <w:rPr>
-                <w:rFonts w:asciiTheme="majorHAnsi" w:eastAsiaTheme="majorHAnsi" w:hAnsiTheme="majorHAnsi" w:cs="굴림" w:hint="eastAsia"/>
+                <w:rFonts w:asciiTheme="majorHAnsi" w:eastAsiaTheme="majorHAnsi" w:hAnsiTheme="majorHAnsi" w:cs="굴림"/>
                 <w:color w:val="000000"/>
                 <w:kern w:val="0"/>
                 <w:sz w:val="22"/>
@@ -5492,7 +5635,7 @@
               <w:pStyle w:val="a4"/>
               <w:jc w:val="center"/>
               <w:rPr>
-                <w:rFonts w:asciiTheme="majorHAnsi" w:eastAsiaTheme="majorHAnsi" w:hAnsiTheme="majorHAnsi" w:hint="eastAsia"/>
+                <w:rFonts w:asciiTheme="majorHAnsi" w:eastAsiaTheme="majorHAnsi" w:hAnsiTheme="majorHAnsi"/>
                 <w:sz w:val="22"/>
                 <w:szCs w:val="22"/>
               </w:rPr>
@@ -5524,7 +5667,7 @@
               <w:jc w:val="center"/>
               <w:textAlignment w:val="baseline"/>
               <w:rPr>
-                <w:rFonts w:asciiTheme="majorHAnsi" w:eastAsiaTheme="majorHAnsi" w:hAnsiTheme="majorHAnsi" w:cs="굴림" w:hint="eastAsia"/>
+                <w:rFonts w:asciiTheme="majorHAnsi" w:eastAsiaTheme="majorHAnsi" w:hAnsiTheme="majorHAnsi" w:cs="굴림"/>
                 <w:color w:val="000000"/>
                 <w:kern w:val="0"/>
                 <w:sz w:val="22"/>
@@ -5580,7 +5723,7 @@
               <w:jc w:val="center"/>
               <w:textAlignment w:val="baseline"/>
               <w:rPr>
-                <w:rFonts w:asciiTheme="majorHAnsi" w:eastAsiaTheme="majorHAnsi" w:hAnsiTheme="majorHAnsi" w:cs="굴림" w:hint="eastAsia"/>
+                <w:rFonts w:asciiTheme="majorHAnsi" w:eastAsiaTheme="majorHAnsi" w:hAnsiTheme="majorHAnsi" w:cs="굴림"/>
                 <w:color w:val="000000"/>
                 <w:kern w:val="0"/>
                 <w:sz w:val="22"/>
@@ -5629,7 +5772,7 @@
               <w:jc w:val="center"/>
               <w:textAlignment w:val="baseline"/>
               <w:rPr>
-                <w:rFonts w:asciiTheme="majorHAnsi" w:eastAsiaTheme="majorHAnsi" w:hAnsiTheme="majorHAnsi" w:cs="굴림" w:hint="eastAsia"/>
+                <w:rFonts w:asciiTheme="majorHAnsi" w:eastAsiaTheme="majorHAnsi" w:hAnsiTheme="majorHAnsi" w:cs="굴림"/>
                 <w:color w:val="000000"/>
                 <w:kern w:val="0"/>
                 <w:sz w:val="22"/>
@@ -5671,7 +5814,7 @@
               <w:jc w:val="center"/>
               <w:textAlignment w:val="baseline"/>
               <w:rPr>
-                <w:rFonts w:asciiTheme="majorHAnsi" w:eastAsiaTheme="majorHAnsi" w:hAnsiTheme="majorHAnsi" w:cs="굴림" w:hint="eastAsia"/>
+                <w:rFonts w:asciiTheme="majorHAnsi" w:eastAsiaTheme="majorHAnsi" w:hAnsiTheme="majorHAnsi" w:cs="굴림"/>
                 <w:color w:val="000000"/>
                 <w:kern w:val="0"/>
                 <w:sz w:val="22"/>
@@ -5744,17 +5887,17 @@
               <w:pStyle w:val="a4"/>
               <w:jc w:val="center"/>
               <w:rPr>
+                <w:rFonts w:asciiTheme="majorHAnsi" w:eastAsiaTheme="majorHAnsi" w:hAnsiTheme="majorHAnsi"/>
+                <w:sz w:val="22"/>
+                <w:szCs w:val="22"/>
+              </w:rPr>
+            </w:pPr>
+            <w:r>
+              <w:rPr>
                 <w:rFonts w:asciiTheme="majorHAnsi" w:eastAsiaTheme="majorHAnsi" w:hAnsiTheme="majorHAnsi" w:hint="eastAsia"/>
                 <w:sz w:val="22"/>
                 <w:szCs w:val="22"/>
               </w:rPr>
-            </w:pPr>
-            <w:r>
-              <w:rPr>
-                <w:rFonts w:asciiTheme="majorHAnsi" w:eastAsiaTheme="majorHAnsi" w:hAnsiTheme="majorHAnsi" w:hint="eastAsia"/>
-                <w:sz w:val="22"/>
-                <w:szCs w:val="22"/>
-              </w:rPr>
               <w:t>Integer</w:t>
             </w:r>
           </w:p>
@@ -5784,7 +5927,7 @@
               <w:jc w:val="center"/>
               <w:textAlignment w:val="baseline"/>
               <w:rPr>
-                <w:rFonts w:asciiTheme="majorHAnsi" w:eastAsiaTheme="majorHAnsi" w:hAnsiTheme="majorHAnsi" w:cs="굴림" w:hint="eastAsia"/>
+                <w:rFonts w:asciiTheme="majorHAnsi" w:eastAsiaTheme="majorHAnsi" w:hAnsiTheme="majorHAnsi" w:cs="굴림"/>
                 <w:color w:val="000000"/>
                 <w:kern w:val="0"/>
                 <w:sz w:val="22"/>
@@ -5840,7 +5983,7 @@
               <w:jc w:val="center"/>
               <w:textAlignment w:val="baseline"/>
               <w:rPr>
-                <w:rFonts w:asciiTheme="majorHAnsi" w:eastAsiaTheme="majorHAnsi" w:hAnsiTheme="majorHAnsi" w:cs="굴림" w:hint="eastAsia"/>
+                <w:rFonts w:asciiTheme="majorHAnsi" w:eastAsiaTheme="majorHAnsi" w:hAnsiTheme="majorHAnsi" w:cs="굴림"/>
                 <w:color w:val="000000"/>
                 <w:kern w:val="0"/>
                 <w:sz w:val="22"/>
@@ -5889,7 +6032,7 @@
               <w:jc w:val="center"/>
               <w:textAlignment w:val="baseline"/>
               <w:rPr>
-                <w:rFonts w:asciiTheme="majorHAnsi" w:eastAsiaTheme="majorHAnsi" w:hAnsiTheme="majorHAnsi" w:cs="굴림" w:hint="eastAsia"/>
+                <w:rFonts w:asciiTheme="majorHAnsi" w:eastAsiaTheme="majorHAnsi" w:hAnsiTheme="majorHAnsi" w:cs="굴림"/>
                 <w:color w:val="000000"/>
                 <w:kern w:val="0"/>
                 <w:sz w:val="22"/>
@@ -5931,7 +6074,7 @@
               <w:jc w:val="center"/>
               <w:textAlignment w:val="baseline"/>
               <w:rPr>
-                <w:rFonts w:asciiTheme="majorHAnsi" w:eastAsiaTheme="majorHAnsi" w:hAnsiTheme="majorHAnsi" w:cs="굴림" w:hint="eastAsia"/>
+                <w:rFonts w:asciiTheme="majorHAnsi" w:eastAsiaTheme="majorHAnsi" w:hAnsiTheme="majorHAnsi" w:cs="굴림"/>
                 <w:color w:val="000000"/>
                 <w:kern w:val="0"/>
                 <w:sz w:val="22"/>
@@ -6031,7 +6174,7 @@
               <w:pStyle w:val="a4"/>
               <w:jc w:val="center"/>
               <w:rPr>
-                <w:rFonts w:asciiTheme="majorHAnsi" w:eastAsiaTheme="majorHAnsi" w:hAnsiTheme="majorHAnsi" w:hint="eastAsia"/>
+                <w:rFonts w:asciiTheme="majorHAnsi" w:eastAsiaTheme="majorHAnsi" w:hAnsiTheme="majorHAnsi"/>
                 <w:sz w:val="22"/>
                 <w:szCs w:val="22"/>
               </w:rPr>
@@ -6063,7 +6206,7 @@
               <w:jc w:val="center"/>
               <w:textAlignment w:val="baseline"/>
               <w:rPr>
-                <w:rFonts w:asciiTheme="majorHAnsi" w:eastAsiaTheme="majorHAnsi" w:hAnsiTheme="majorHAnsi" w:cs="굴림" w:hint="eastAsia"/>
+                <w:rFonts w:asciiTheme="majorHAnsi" w:eastAsiaTheme="majorHAnsi" w:hAnsiTheme="majorHAnsi" w:cs="굴림"/>
                 <w:color w:val="000000"/>
                 <w:kern w:val="0"/>
                 <w:sz w:val="22"/>
@@ -6119,7 +6262,7 @@
               <w:jc w:val="center"/>
               <w:textAlignment w:val="baseline"/>
               <w:rPr>
-                <w:rFonts w:asciiTheme="majorHAnsi" w:eastAsiaTheme="majorHAnsi" w:hAnsiTheme="majorHAnsi" w:cs="굴림" w:hint="eastAsia"/>
+                <w:rFonts w:asciiTheme="majorHAnsi" w:eastAsiaTheme="majorHAnsi" w:hAnsiTheme="majorHAnsi" w:cs="굴림"/>
                 <w:color w:val="000000"/>
                 <w:kern w:val="0"/>
                 <w:sz w:val="22"/>
@@ -6168,7 +6311,7 @@
               <w:jc w:val="center"/>
               <w:textAlignment w:val="baseline"/>
               <w:rPr>
-                <w:rFonts w:asciiTheme="majorHAnsi" w:eastAsiaTheme="majorHAnsi" w:hAnsiTheme="majorHAnsi" w:cs="굴림" w:hint="eastAsia"/>
+                <w:rFonts w:asciiTheme="majorHAnsi" w:eastAsiaTheme="majorHAnsi" w:hAnsiTheme="majorHAnsi" w:cs="굴림"/>
                 <w:color w:val="000000"/>
                 <w:kern w:val="0"/>
                 <w:sz w:val="22"/>
@@ -6210,7 +6353,7 @@
               <w:jc w:val="center"/>
               <w:textAlignment w:val="baseline"/>
               <w:rPr>
-                <w:rFonts w:asciiTheme="majorHAnsi" w:eastAsiaTheme="majorHAnsi" w:hAnsiTheme="majorHAnsi" w:cs="굴림" w:hint="eastAsia"/>
+                <w:rFonts w:asciiTheme="majorHAnsi" w:eastAsiaTheme="majorHAnsi" w:hAnsiTheme="majorHAnsi" w:cs="굴림"/>
                 <w:color w:val="000000"/>
                 <w:kern w:val="0"/>
                 <w:sz w:val="22"/>
@@ -6283,17 +6426,17 @@
               <w:pStyle w:val="a4"/>
               <w:jc w:val="center"/>
               <w:rPr>
+                <w:rFonts w:asciiTheme="majorHAnsi" w:eastAsiaTheme="majorHAnsi" w:hAnsiTheme="majorHAnsi"/>
+                <w:sz w:val="22"/>
+                <w:szCs w:val="22"/>
+              </w:rPr>
+            </w:pPr>
+            <w:r>
+              <w:rPr>
                 <w:rFonts w:asciiTheme="majorHAnsi" w:eastAsiaTheme="majorHAnsi" w:hAnsiTheme="majorHAnsi" w:hint="eastAsia"/>
                 <w:sz w:val="22"/>
                 <w:szCs w:val="22"/>
               </w:rPr>
-            </w:pPr>
-            <w:r>
-              <w:rPr>
-                <w:rFonts w:asciiTheme="majorHAnsi" w:eastAsiaTheme="majorHAnsi" w:hAnsiTheme="majorHAnsi" w:hint="eastAsia"/>
-                <w:sz w:val="22"/>
-                <w:szCs w:val="22"/>
-              </w:rPr>
               <w:t>Integer</w:t>
             </w:r>
           </w:p>
@@ -6323,7 +6466,7 @@
               <w:jc w:val="center"/>
               <w:textAlignment w:val="baseline"/>
               <w:rPr>
-                <w:rFonts w:asciiTheme="majorHAnsi" w:eastAsiaTheme="majorHAnsi" w:hAnsiTheme="majorHAnsi" w:cs="굴림" w:hint="eastAsia"/>
+                <w:rFonts w:asciiTheme="majorHAnsi" w:eastAsiaTheme="majorHAnsi" w:hAnsiTheme="majorHAnsi" w:cs="굴림"/>
                 <w:color w:val="000000"/>
                 <w:kern w:val="0"/>
                 <w:sz w:val="22"/>
@@ -6379,7 +6522,7 @@
               <w:jc w:val="center"/>
               <w:textAlignment w:val="baseline"/>
               <w:rPr>
-                <w:rFonts w:asciiTheme="majorHAnsi" w:eastAsiaTheme="majorHAnsi" w:hAnsiTheme="majorHAnsi" w:cs="굴림" w:hint="eastAsia"/>
+                <w:rFonts w:asciiTheme="majorHAnsi" w:eastAsiaTheme="majorHAnsi" w:hAnsiTheme="majorHAnsi" w:cs="굴림"/>
                 <w:color w:val="000000"/>
                 <w:kern w:val="0"/>
                 <w:sz w:val="22"/>
@@ -6426,7 +6569,7 @@
               <w:jc w:val="center"/>
               <w:textAlignment w:val="baseline"/>
               <w:rPr>
-                <w:rFonts w:asciiTheme="majorHAnsi" w:eastAsiaTheme="majorHAnsi" w:hAnsiTheme="majorHAnsi" w:cs="굴림" w:hint="eastAsia"/>
+                <w:rFonts w:asciiTheme="majorHAnsi" w:eastAsiaTheme="majorHAnsi" w:hAnsiTheme="majorHAnsi" w:cs="굴림"/>
                 <w:color w:val="000000"/>
                 <w:kern w:val="0"/>
                 <w:sz w:val="22"/>
@@ -6468,7 +6611,7 @@
               <w:jc w:val="center"/>
               <w:textAlignment w:val="baseline"/>
               <w:rPr>
-                <w:rFonts w:asciiTheme="majorHAnsi" w:eastAsiaTheme="majorHAnsi" w:hAnsiTheme="majorHAnsi" w:cs="굴림" w:hint="eastAsia"/>
+                <w:rFonts w:asciiTheme="majorHAnsi" w:eastAsiaTheme="majorHAnsi" w:hAnsiTheme="majorHAnsi" w:cs="굴림"/>
                 <w:color w:val="000000"/>
                 <w:kern w:val="0"/>
                 <w:sz w:val="22"/>
@@ -6570,7 +6713,7 @@
               <w:jc w:val="center"/>
               <w:textAlignment w:val="baseline"/>
               <w:rPr>
-                <w:rFonts w:asciiTheme="majorHAnsi" w:eastAsiaTheme="majorHAnsi" w:hAnsiTheme="majorHAnsi" w:cs="굴림" w:hint="eastAsia"/>
+                <w:rFonts w:asciiTheme="majorHAnsi" w:eastAsiaTheme="majorHAnsi" w:hAnsiTheme="majorHAnsi" w:cs="굴림"/>
                 <w:color w:val="000000"/>
                 <w:kern w:val="0"/>
                 <w:sz w:val="22"/>
@@ -6603,7 +6746,7 @@
               <w:jc w:val="center"/>
               <w:textAlignment w:val="baseline"/>
               <w:rPr>
-                <w:rFonts w:asciiTheme="majorHAnsi" w:eastAsiaTheme="majorHAnsi" w:hAnsiTheme="majorHAnsi" w:cs="굴림" w:hint="eastAsia"/>
+                <w:rFonts w:asciiTheme="majorHAnsi" w:eastAsiaTheme="majorHAnsi" w:hAnsiTheme="majorHAnsi" w:cs="굴림"/>
                 <w:color w:val="000000"/>
                 <w:kern w:val="0"/>
                 <w:sz w:val="22"/>
@@ -6685,7 +6828,7 @@
             <w:pPr>
               <w:pStyle w:val="a4"/>
               <w:rPr>
-                <w:rFonts w:asciiTheme="majorHAnsi" w:eastAsiaTheme="majorHAnsi" w:hAnsiTheme="majorHAnsi" w:hint="eastAsia"/>
+                <w:rFonts w:asciiTheme="majorHAnsi" w:eastAsiaTheme="majorHAnsi" w:hAnsiTheme="majorHAnsi"/>
                 <w:sz w:val="22"/>
                 <w:szCs w:val="22"/>
               </w:rPr>
@@ -6703,7 +6846,7 @@
               <w:spacing w:line="56" w:lineRule="atLeast"/>
               <w:textAlignment w:val="baseline"/>
               <w:rPr>
-                <w:rFonts w:asciiTheme="majorHAnsi" w:eastAsiaTheme="majorHAnsi" w:hAnsiTheme="majorHAnsi" w:cs="굴림" w:hint="eastAsia"/>
+                <w:rFonts w:asciiTheme="majorHAnsi" w:eastAsiaTheme="majorHAnsi" w:hAnsiTheme="majorHAnsi" w:cs="굴림"/>
                 <w:color w:val="000000"/>
                 <w:kern w:val="0"/>
                 <w:sz w:val="22"/>
@@ -6722,7 +6865,7 @@
               <w:spacing w:line="384" w:lineRule="auto"/>
               <w:textAlignment w:val="baseline"/>
               <w:rPr>
-                <w:rFonts w:asciiTheme="majorHAnsi" w:eastAsiaTheme="majorHAnsi" w:hAnsiTheme="majorHAnsi" w:cs="굴림" w:hint="eastAsia"/>
+                <w:rFonts w:asciiTheme="majorHAnsi" w:eastAsiaTheme="majorHAnsi" w:hAnsiTheme="majorHAnsi" w:cs="굴림"/>
                 <w:color w:val="000000"/>
                 <w:kern w:val="0"/>
                 <w:sz w:val="22"/>
@@ -6759,7 +6902,7 @@
               <w:jc w:val="center"/>
               <w:textAlignment w:val="baseline"/>
               <w:rPr>
-                <w:rFonts w:asciiTheme="majorHAnsi" w:eastAsiaTheme="majorHAnsi" w:hAnsiTheme="majorHAnsi" w:cs="굴림" w:hint="eastAsia"/>
+                <w:rFonts w:asciiTheme="majorHAnsi" w:eastAsiaTheme="majorHAnsi" w:hAnsiTheme="majorHAnsi" w:cs="굴림"/>
                 <w:color w:val="000000"/>
                 <w:kern w:val="0"/>
                 <w:sz w:val="22"/>
@@ -6800,7 +6943,7 @@
               <w:jc w:val="center"/>
               <w:textAlignment w:val="baseline"/>
               <w:rPr>
-                <w:rFonts w:asciiTheme="majorHAnsi" w:eastAsiaTheme="majorHAnsi" w:hAnsiTheme="majorHAnsi" w:cs="굴림" w:hint="eastAsia"/>
+                <w:rFonts w:asciiTheme="majorHAnsi" w:eastAsiaTheme="majorHAnsi" w:hAnsiTheme="majorHAnsi" w:cs="굴림"/>
                 <w:color w:val="000000"/>
                 <w:kern w:val="0"/>
                 <w:sz w:val="22"/>
@@ -6871,164 +7014,164 @@
               <w:pStyle w:val="a4"/>
               <w:jc w:val="center"/>
               <w:rPr>
+                <w:rFonts w:asciiTheme="majorHAnsi" w:eastAsiaTheme="majorHAnsi" w:hAnsiTheme="majorHAnsi"/>
+                <w:sz w:val="22"/>
+                <w:szCs w:val="22"/>
+              </w:rPr>
+            </w:pPr>
+            <w:r>
+              <w:rPr>
                 <w:rFonts w:asciiTheme="majorHAnsi" w:eastAsiaTheme="majorHAnsi" w:hAnsiTheme="majorHAnsi" w:hint="eastAsia"/>
                 <w:sz w:val="22"/>
                 <w:szCs w:val="22"/>
               </w:rPr>
-            </w:pPr>
-            <w:r>
-              <w:rPr>
-                <w:rFonts w:asciiTheme="majorHAnsi" w:eastAsiaTheme="majorHAnsi" w:hAnsiTheme="majorHAnsi" w:hint="eastAsia"/>
+              <w:t>Integer</w:t>
+            </w:r>
+          </w:p>
+        </w:tc>
+        <w:tc>
+          <w:tcPr>
+            <w:tcW w:w="1518" w:type="dxa"/>
+            <w:tcBorders>
+              <w:top w:val="single" w:sz="2" w:space="0" w:color="000000"/>
+              <w:left w:val="single" w:sz="2" w:space="0" w:color="000000"/>
+              <w:bottom w:val="single" w:sz="2" w:space="0" w:color="000000"/>
+              <w:right w:val="single" w:sz="2" w:space="0" w:color="000000"/>
+            </w:tcBorders>
+            <w:tcMar>
+              <w:top w:w="28" w:type="dxa"/>
+              <w:left w:w="102" w:type="dxa"/>
+              <w:bottom w:w="28" w:type="dxa"/>
+              <w:right w:w="102" w:type="dxa"/>
+            </w:tcMar>
+            <w:vAlign w:val="center"/>
+          </w:tcPr>
+          <w:p>
+            <w:pPr>
+              <w:snapToGrid w:val="0"/>
+              <w:spacing w:line="56" w:lineRule="atLeast"/>
+              <w:jc w:val="center"/>
+              <w:textAlignment w:val="baseline"/>
+              <w:rPr>
+                <w:rFonts w:asciiTheme="majorHAnsi" w:eastAsiaTheme="majorHAnsi" w:hAnsiTheme="majorHAnsi" w:cs="굴림"/>
+                <w:color w:val="000000"/>
+                <w:kern w:val="0"/>
+                <w:sz w:val="22"/>
+              </w:rPr>
+            </w:pPr>
+          </w:p>
+        </w:tc>
+        <w:tc>
+          <w:tcPr>
+            <w:tcW w:w="2348" w:type="dxa"/>
+            <w:tcBorders>
+              <w:top w:val="single" w:sz="2" w:space="0" w:color="000000"/>
+              <w:left w:val="single" w:sz="2" w:space="0" w:color="000000"/>
+              <w:bottom w:val="single" w:sz="2" w:space="0" w:color="000000"/>
+              <w:right w:val="single" w:sz="2" w:space="0" w:color="000000"/>
+            </w:tcBorders>
+            <w:tcMar>
+              <w:top w:w="28" w:type="dxa"/>
+              <w:left w:w="102" w:type="dxa"/>
+              <w:bottom w:w="28" w:type="dxa"/>
+              <w:right w:w="102" w:type="dxa"/>
+            </w:tcMar>
+            <w:vAlign w:val="center"/>
+          </w:tcPr>
+          <w:p>
+            <w:pPr>
+              <w:snapToGrid w:val="0"/>
+              <w:spacing w:line="384" w:lineRule="auto"/>
+              <w:jc w:val="center"/>
+              <w:textAlignment w:val="baseline"/>
+              <w:rPr>
+                <w:rFonts w:asciiTheme="majorHAnsi" w:eastAsiaTheme="majorHAnsi" w:hAnsiTheme="majorHAnsi" w:cs="굴림"/>
+                <w:color w:val="000000"/>
+                <w:kern w:val="0"/>
+                <w:sz w:val="22"/>
+              </w:rPr>
+            </w:pPr>
+            <w:r>
+              <w:rPr>
+                <w:rFonts w:asciiTheme="majorHAnsi" w:eastAsiaTheme="majorHAnsi" w:hAnsiTheme="majorHAnsi" w:cs="굴림" w:hint="eastAsia"/>
+                <w:color w:val="000000"/>
+                <w:kern w:val="0"/>
+                <w:sz w:val="22"/>
+              </w:rPr>
+              <w:t>이름을 저장한다.</w:t>
+            </w:r>
+          </w:p>
+          <w:p>
+            <w:pPr>
+              <w:snapToGrid w:val="0"/>
+              <w:spacing w:line="384" w:lineRule="auto"/>
+              <w:jc w:val="center"/>
+              <w:textAlignment w:val="baseline"/>
+              <w:rPr>
+                <w:rFonts w:asciiTheme="majorHAnsi" w:eastAsiaTheme="majorHAnsi" w:hAnsiTheme="majorHAnsi" w:cs="굴림"/>
+                <w:color w:val="000000"/>
+                <w:kern w:val="0"/>
+                <w:sz w:val="22"/>
+              </w:rPr>
+            </w:pPr>
+            <w:r>
+              <w:rPr>
+                <w:rFonts w:asciiTheme="majorHAnsi" w:eastAsiaTheme="majorHAnsi" w:hAnsiTheme="majorHAnsi" w:cs="굴림" w:hint="eastAsia"/>
+                <w:color w:val="000000"/>
+                <w:kern w:val="0"/>
+                <w:sz w:val="22"/>
+              </w:rPr>
+              <w:t>NOT NULL</w:t>
+            </w:r>
+          </w:p>
+        </w:tc>
+        <w:tc>
+          <w:tcPr>
+            <w:tcW w:w="2613" w:type="dxa"/>
+            <w:vAlign w:val="center"/>
+          </w:tcPr>
+          <w:p>
+            <w:pPr>
+              <w:pStyle w:val="a4"/>
+              <w:rPr>
+                <w:rFonts w:asciiTheme="majorHAnsi" w:eastAsiaTheme="majorHAnsi" w:hAnsiTheme="majorHAnsi"/>
                 <w:sz w:val="22"/>
                 <w:szCs w:val="22"/>
               </w:rPr>
-              <w:t>Integer</w:t>
-            </w:r>
-          </w:p>
-        </w:tc>
-        <w:tc>
-          <w:tcPr>
-            <w:tcW w:w="1518" w:type="dxa"/>
-            <w:tcBorders>
-              <w:top w:val="single" w:sz="2" w:space="0" w:color="000000"/>
-              <w:left w:val="single" w:sz="2" w:space="0" w:color="000000"/>
-              <w:bottom w:val="single" w:sz="2" w:space="0" w:color="000000"/>
-              <w:right w:val="single" w:sz="2" w:space="0" w:color="000000"/>
-            </w:tcBorders>
-            <w:tcMar>
-              <w:top w:w="28" w:type="dxa"/>
-              <w:left w:w="102" w:type="dxa"/>
-              <w:bottom w:w="28" w:type="dxa"/>
-              <w:right w:w="102" w:type="dxa"/>
-            </w:tcMar>
-            <w:vAlign w:val="center"/>
-          </w:tcPr>
-          <w:p>
-            <w:pPr>
-              <w:snapToGrid w:val="0"/>
-              <w:spacing w:line="56" w:lineRule="atLeast"/>
-              <w:jc w:val="center"/>
-              <w:textAlignment w:val="baseline"/>
-              <w:rPr>
-                <w:rFonts w:asciiTheme="majorHAnsi" w:eastAsiaTheme="majorHAnsi" w:hAnsiTheme="majorHAnsi" w:cs="굴림" w:hint="eastAsia"/>
-                <w:color w:val="000000"/>
-                <w:kern w:val="0"/>
-                <w:sz w:val="22"/>
-              </w:rPr>
-            </w:pPr>
-          </w:p>
-        </w:tc>
-        <w:tc>
-          <w:tcPr>
-            <w:tcW w:w="2348" w:type="dxa"/>
-            <w:tcBorders>
-              <w:top w:val="single" w:sz="2" w:space="0" w:color="000000"/>
-              <w:left w:val="single" w:sz="2" w:space="0" w:color="000000"/>
-              <w:bottom w:val="single" w:sz="2" w:space="0" w:color="000000"/>
-              <w:right w:val="single" w:sz="2" w:space="0" w:color="000000"/>
-            </w:tcBorders>
-            <w:tcMar>
-              <w:top w:w="28" w:type="dxa"/>
-              <w:left w:w="102" w:type="dxa"/>
-              <w:bottom w:w="28" w:type="dxa"/>
-              <w:right w:w="102" w:type="dxa"/>
-            </w:tcMar>
+            </w:pPr>
+          </w:p>
+        </w:tc>
+        <w:tc>
+          <w:tcPr>
+            <w:tcW w:w="2613" w:type="dxa"/>
+            <w:vAlign w:val="center"/>
+          </w:tcPr>
+          <w:p>
+            <w:pPr>
+              <w:snapToGrid w:val="0"/>
+              <w:spacing w:line="56" w:lineRule="atLeast"/>
+              <w:textAlignment w:val="baseline"/>
+              <w:rPr>
+                <w:rFonts w:asciiTheme="majorHAnsi" w:eastAsiaTheme="majorHAnsi" w:hAnsiTheme="majorHAnsi" w:cs="굴림"/>
+                <w:color w:val="000000"/>
+                <w:kern w:val="0"/>
+                <w:sz w:val="22"/>
+              </w:rPr>
+            </w:pPr>
+          </w:p>
+        </w:tc>
+        <w:tc>
+          <w:tcPr>
+            <w:tcW w:w="2613" w:type="dxa"/>
             <w:vAlign w:val="center"/>
           </w:tcPr>
           <w:p>
             <w:pPr>
               <w:snapToGrid w:val="0"/>
               <w:spacing w:line="384" w:lineRule="auto"/>
-              <w:jc w:val="center"/>
-              <w:textAlignment w:val="baseline"/>
-              <w:rPr>
-                <w:rFonts w:asciiTheme="majorHAnsi" w:eastAsiaTheme="majorHAnsi" w:hAnsiTheme="majorHAnsi" w:cs="굴림"/>
-                <w:color w:val="000000"/>
-                <w:kern w:val="0"/>
-                <w:sz w:val="22"/>
-              </w:rPr>
-            </w:pPr>
-            <w:r>
-              <w:rPr>
-                <w:rFonts w:asciiTheme="majorHAnsi" w:eastAsiaTheme="majorHAnsi" w:hAnsiTheme="majorHAnsi" w:cs="굴림" w:hint="eastAsia"/>
-                <w:color w:val="000000"/>
-                <w:kern w:val="0"/>
-                <w:sz w:val="22"/>
-              </w:rPr>
-              <w:t>이름을 저장한다.</w:t>
-            </w:r>
-          </w:p>
-          <w:p>
-            <w:pPr>
-              <w:snapToGrid w:val="0"/>
-              <w:spacing w:line="384" w:lineRule="auto"/>
-              <w:jc w:val="center"/>
-              <w:textAlignment w:val="baseline"/>
-              <w:rPr>
-                <w:rFonts w:asciiTheme="majorHAnsi" w:eastAsiaTheme="majorHAnsi" w:hAnsiTheme="majorHAnsi" w:cs="굴림" w:hint="eastAsia"/>
-                <w:color w:val="000000"/>
-                <w:kern w:val="0"/>
-                <w:sz w:val="22"/>
-              </w:rPr>
-            </w:pPr>
-            <w:r>
-              <w:rPr>
-                <w:rFonts w:asciiTheme="majorHAnsi" w:eastAsiaTheme="majorHAnsi" w:hAnsiTheme="majorHAnsi" w:cs="굴림" w:hint="eastAsia"/>
-                <w:color w:val="000000"/>
-                <w:kern w:val="0"/>
-                <w:sz w:val="22"/>
-              </w:rPr>
-              <w:t>NOT NULL</w:t>
-            </w:r>
-          </w:p>
-        </w:tc>
-        <w:tc>
-          <w:tcPr>
-            <w:tcW w:w="2613" w:type="dxa"/>
-            <w:vAlign w:val="center"/>
-          </w:tcPr>
-          <w:p>
-            <w:pPr>
-              <w:pStyle w:val="a4"/>
-              <w:rPr>
-                <w:rFonts w:asciiTheme="majorHAnsi" w:eastAsiaTheme="majorHAnsi" w:hAnsiTheme="majorHAnsi" w:hint="eastAsia"/>
-                <w:sz w:val="22"/>
-                <w:szCs w:val="22"/>
-              </w:rPr>
-            </w:pPr>
-          </w:p>
-        </w:tc>
-        <w:tc>
-          <w:tcPr>
-            <w:tcW w:w="2613" w:type="dxa"/>
-            <w:vAlign w:val="center"/>
-          </w:tcPr>
-          <w:p>
-            <w:pPr>
-              <w:snapToGrid w:val="0"/>
-              <w:spacing w:line="56" w:lineRule="atLeast"/>
-              <w:textAlignment w:val="baseline"/>
-              <w:rPr>
-                <w:rFonts w:asciiTheme="majorHAnsi" w:eastAsiaTheme="majorHAnsi" w:hAnsiTheme="majorHAnsi" w:cs="굴림" w:hint="eastAsia"/>
-                <w:color w:val="000000"/>
-                <w:kern w:val="0"/>
-                <w:sz w:val="22"/>
-              </w:rPr>
-            </w:pPr>
-          </w:p>
-        </w:tc>
-        <w:tc>
-          <w:tcPr>
-            <w:tcW w:w="2613" w:type="dxa"/>
-            <w:vAlign w:val="center"/>
-          </w:tcPr>
-          <w:p>
-            <w:pPr>
-              <w:snapToGrid w:val="0"/>
-              <w:spacing w:line="384" w:lineRule="auto"/>
-              <w:textAlignment w:val="baseline"/>
-              <w:rPr>
-                <w:rFonts w:asciiTheme="majorHAnsi" w:eastAsiaTheme="majorHAnsi" w:hAnsiTheme="majorHAnsi" w:cs="굴림" w:hint="eastAsia"/>
+              <w:textAlignment w:val="baseline"/>
+              <w:rPr>
+                <w:rFonts w:asciiTheme="majorHAnsi" w:eastAsiaTheme="majorHAnsi" w:hAnsiTheme="majorHAnsi" w:cs="굴림"/>
                 <w:color w:val="000000"/>
                 <w:kern w:val="0"/>
                 <w:sz w:val="22"/>
@@ -7041,7 +7184,7 @@
     <w:p>
       <w:pPr>
         <w:rPr>
-          <w:rFonts w:asciiTheme="majorHAnsi" w:eastAsiaTheme="majorHAnsi" w:hAnsiTheme="majorHAnsi" w:hint="eastAsia"/>
+          <w:rFonts w:asciiTheme="majorHAnsi" w:eastAsiaTheme="majorHAnsi" w:hAnsiTheme="majorHAnsi"/>
           <w:sz w:val="22"/>
         </w:rPr>
       </w:pPr>
@@ -7049,7 +7192,7 @@
     <w:p>
       <w:pPr>
         <w:rPr>
-          <w:rFonts w:asciiTheme="majorHAnsi" w:eastAsiaTheme="majorHAnsi" w:hAnsiTheme="majorHAnsi" w:hint="eastAsia"/>
+          <w:rFonts w:asciiTheme="majorHAnsi" w:eastAsiaTheme="majorHAnsi" w:hAnsiTheme="majorHAnsi"/>
           <w:sz w:val="22"/>
         </w:rPr>
       </w:pPr>
@@ -7057,7 +7200,7 @@
     <w:p>
       <w:pPr>
         <w:rPr>
-          <w:rFonts w:asciiTheme="majorHAnsi" w:eastAsiaTheme="majorHAnsi" w:hAnsiTheme="majorHAnsi" w:hint="eastAsia"/>
+          <w:rFonts w:asciiTheme="majorHAnsi" w:eastAsiaTheme="majorHAnsi" w:hAnsiTheme="majorHAnsi"/>
           <w:sz w:val="22"/>
         </w:rPr>
       </w:pPr>
@@ -7065,7 +7208,7 @@
     <w:p>
       <w:pPr>
         <w:rPr>
-          <w:rFonts w:asciiTheme="majorHAnsi" w:eastAsiaTheme="majorHAnsi" w:hAnsiTheme="majorHAnsi" w:hint="eastAsia"/>
+          <w:rFonts w:asciiTheme="majorHAnsi" w:eastAsiaTheme="majorHAnsi" w:hAnsiTheme="majorHAnsi"/>
           <w:sz w:val="22"/>
         </w:rPr>
       </w:pPr>
@@ -7074,26 +7217,16 @@
           <w:rFonts w:asciiTheme="majorHAnsi" w:eastAsiaTheme="majorHAnsi" w:hAnsiTheme="majorHAnsi" w:hint="eastAsia"/>
           <w:sz w:val="22"/>
         </w:rPr>
+        <w:lastRenderedPageBreak/>
         <w:t xml:space="preserve">요구 사항 3 </w:t>
       </w:r>
     </w:p>
     <w:p>
-      <w:pPr>
-        <w:rPr>
-          <w:rFonts w:hint="eastAsia"/>
-        </w:rPr>
-      </w:pPr>
       <w:r>
         <w:t>구단에서는 FC sogang을 응원하는 팬들을 대상으로 신청자에 한해 회원카드를 발급 해주며, 회원이 되면 포인트 적립, 생일 이벤트 할인 등의 혜택이 있다. 고객에 대한 맞춤 서비스를 위해 정보 시스템에서는 고객에 대한 정보를 관리한다.</w:t>
       </w:r>
     </w:p>
-    <w:p>
-      <w:pPr>
-        <w:rPr>
-          <w:rFonts w:hint="eastAsia"/>
-        </w:rPr>
-      </w:pPr>
-    </w:p>
+    <w:p/>
     <w:p>
       <w:pPr>
         <w:rPr>
@@ -7730,7 +7863,6 @@
                 <w:kern w:val="0"/>
                 <w:sz w:val="22"/>
               </w:rPr>
-              <w:lastRenderedPageBreak/>
               <w:t>NOT NULL</w:t>
             </w:r>
           </w:p>
@@ -7780,7 +7912,6 @@
                 <w:kern w:val="0"/>
                 <w:sz w:val="22"/>
               </w:rPr>
-              <w:lastRenderedPageBreak/>
               <w:t>Name</w:t>
             </w:r>
           </w:p>
@@ -8059,7 +8190,7 @@
               <w:jc w:val="center"/>
               <w:textAlignment w:val="baseline"/>
               <w:rPr>
-                <w:rFonts w:asciiTheme="majorHAnsi" w:eastAsiaTheme="majorHAnsi" w:hAnsiTheme="majorHAnsi" w:cs="굴림" w:hint="eastAsia"/>
+                <w:rFonts w:asciiTheme="majorHAnsi" w:eastAsiaTheme="majorHAnsi" w:hAnsiTheme="majorHAnsi" w:cs="굴림"/>
                 <w:color w:val="000000"/>
                 <w:kern w:val="0"/>
                 <w:sz w:val="22"/>
@@ -8101,7 +8232,7 @@
               <w:jc w:val="center"/>
               <w:textAlignment w:val="baseline"/>
               <w:rPr>
-                <w:rFonts w:asciiTheme="majorHAnsi" w:eastAsiaTheme="majorHAnsi" w:hAnsiTheme="majorHAnsi" w:cs="굴림" w:hint="eastAsia"/>
+                <w:rFonts w:asciiTheme="majorHAnsi" w:eastAsiaTheme="majorHAnsi" w:hAnsiTheme="majorHAnsi" w:cs="굴림"/>
                 <w:color w:val="000000"/>
                 <w:kern w:val="0"/>
                 <w:sz w:val="22"/>
@@ -8201,7 +8332,7 @@
               <w:pStyle w:val="a4"/>
               <w:jc w:val="center"/>
               <w:rPr>
-                <w:rFonts w:asciiTheme="majorHAnsi" w:eastAsiaTheme="majorHAnsi" w:hAnsiTheme="majorHAnsi" w:hint="eastAsia"/>
+                <w:rFonts w:asciiTheme="majorHAnsi" w:eastAsiaTheme="majorHAnsi" w:hAnsiTheme="majorHAnsi"/>
                 <w:sz w:val="22"/>
                 <w:szCs w:val="22"/>
               </w:rPr>
@@ -8233,7 +8364,7 @@
               <w:jc w:val="center"/>
               <w:textAlignment w:val="baseline"/>
               <w:rPr>
-                <w:rFonts w:asciiTheme="majorHAnsi" w:eastAsiaTheme="majorHAnsi" w:hAnsiTheme="majorHAnsi" w:cs="굴림" w:hint="eastAsia"/>
+                <w:rFonts w:asciiTheme="majorHAnsi" w:eastAsiaTheme="majorHAnsi" w:hAnsiTheme="majorHAnsi" w:cs="굴림"/>
                 <w:color w:val="000000"/>
                 <w:kern w:val="0"/>
                 <w:sz w:val="22"/>
@@ -8289,7 +8420,7 @@
               <w:jc w:val="center"/>
               <w:textAlignment w:val="baseline"/>
               <w:rPr>
-                <w:rFonts w:asciiTheme="majorHAnsi" w:eastAsiaTheme="majorHAnsi" w:hAnsiTheme="majorHAnsi" w:cs="굴림" w:hint="eastAsia"/>
+                <w:rFonts w:asciiTheme="majorHAnsi" w:eastAsiaTheme="majorHAnsi" w:hAnsiTheme="majorHAnsi" w:cs="굴림"/>
                 <w:color w:val="000000"/>
                 <w:kern w:val="0"/>
                 <w:sz w:val="22"/>
@@ -8338,7 +8469,7 @@
               <w:jc w:val="center"/>
               <w:textAlignment w:val="baseline"/>
               <w:rPr>
-                <w:rFonts w:asciiTheme="majorHAnsi" w:eastAsiaTheme="majorHAnsi" w:hAnsiTheme="majorHAnsi" w:cs="굴림" w:hint="eastAsia"/>
+                <w:rFonts w:asciiTheme="majorHAnsi" w:eastAsiaTheme="majorHAnsi" w:hAnsiTheme="majorHAnsi" w:cs="굴림"/>
                 <w:color w:val="000000"/>
                 <w:kern w:val="0"/>
                 <w:sz w:val="22"/>
@@ -8380,7 +8511,7 @@
               <w:jc w:val="center"/>
               <w:textAlignment w:val="baseline"/>
               <w:rPr>
-                <w:rFonts w:asciiTheme="majorHAnsi" w:eastAsiaTheme="majorHAnsi" w:hAnsiTheme="majorHAnsi" w:cs="굴림" w:hint="eastAsia"/>
+                <w:rFonts w:asciiTheme="majorHAnsi" w:eastAsiaTheme="majorHAnsi" w:hAnsiTheme="majorHAnsi" w:cs="굴림"/>
                 <w:color w:val="000000"/>
                 <w:kern w:val="0"/>
                 <w:sz w:val="22"/>
@@ -8453,17 +8584,17 @@
               <w:pStyle w:val="a4"/>
               <w:jc w:val="center"/>
               <w:rPr>
+                <w:rFonts w:asciiTheme="majorHAnsi" w:eastAsiaTheme="majorHAnsi" w:hAnsiTheme="majorHAnsi"/>
+                <w:sz w:val="22"/>
+                <w:szCs w:val="22"/>
+              </w:rPr>
+            </w:pPr>
+            <w:r>
+              <w:rPr>
                 <w:rFonts w:asciiTheme="majorHAnsi" w:eastAsiaTheme="majorHAnsi" w:hAnsiTheme="majorHAnsi" w:hint="eastAsia"/>
                 <w:sz w:val="22"/>
                 <w:szCs w:val="22"/>
               </w:rPr>
-            </w:pPr>
-            <w:r>
-              <w:rPr>
-                <w:rFonts w:asciiTheme="majorHAnsi" w:eastAsiaTheme="majorHAnsi" w:hAnsiTheme="majorHAnsi" w:hint="eastAsia"/>
-                <w:sz w:val="22"/>
-                <w:szCs w:val="22"/>
-              </w:rPr>
               <w:t>Integer</w:t>
             </w:r>
           </w:p>
@@ -8493,7 +8624,7 @@
               <w:jc w:val="center"/>
               <w:textAlignment w:val="baseline"/>
               <w:rPr>
-                <w:rFonts w:asciiTheme="majorHAnsi" w:eastAsiaTheme="majorHAnsi" w:hAnsiTheme="majorHAnsi" w:cs="굴림" w:hint="eastAsia"/>
+                <w:rFonts w:asciiTheme="majorHAnsi" w:eastAsiaTheme="majorHAnsi" w:hAnsiTheme="majorHAnsi" w:cs="굴림"/>
                 <w:color w:val="000000"/>
                 <w:kern w:val="0"/>
                 <w:sz w:val="22"/>
@@ -8549,7 +8680,7 @@
               <w:jc w:val="center"/>
               <w:textAlignment w:val="baseline"/>
               <w:rPr>
-                <w:rFonts w:asciiTheme="majorHAnsi" w:eastAsiaTheme="majorHAnsi" w:hAnsiTheme="majorHAnsi" w:cs="굴림" w:hint="eastAsia"/>
+                <w:rFonts w:asciiTheme="majorHAnsi" w:eastAsiaTheme="majorHAnsi" w:hAnsiTheme="majorHAnsi" w:cs="굴림"/>
                 <w:color w:val="000000"/>
                 <w:kern w:val="0"/>
                 <w:sz w:val="22"/>
@@ -8598,7 +8729,7 @@
               <w:jc w:val="center"/>
               <w:textAlignment w:val="baseline"/>
               <w:rPr>
-                <w:rFonts w:asciiTheme="majorHAnsi" w:eastAsiaTheme="majorHAnsi" w:hAnsiTheme="majorHAnsi" w:cs="굴림" w:hint="eastAsia"/>
+                <w:rFonts w:asciiTheme="majorHAnsi" w:eastAsiaTheme="majorHAnsi" w:hAnsiTheme="majorHAnsi" w:cs="굴림"/>
                 <w:color w:val="000000"/>
                 <w:kern w:val="0"/>
                 <w:sz w:val="22"/>
@@ -8640,7 +8771,7 @@
               <w:jc w:val="center"/>
               <w:textAlignment w:val="baseline"/>
               <w:rPr>
-                <w:rFonts w:asciiTheme="majorHAnsi" w:eastAsiaTheme="majorHAnsi" w:hAnsiTheme="majorHAnsi" w:cs="굴림" w:hint="eastAsia"/>
+                <w:rFonts w:asciiTheme="majorHAnsi" w:eastAsiaTheme="majorHAnsi" w:hAnsiTheme="majorHAnsi" w:cs="굴림"/>
                 <w:color w:val="000000"/>
                 <w:kern w:val="0"/>
                 <w:sz w:val="22"/>
@@ -8740,7 +8871,7 @@
               <w:pStyle w:val="a4"/>
               <w:jc w:val="center"/>
               <w:rPr>
-                <w:rFonts w:asciiTheme="majorHAnsi" w:eastAsiaTheme="majorHAnsi" w:hAnsiTheme="majorHAnsi" w:hint="eastAsia"/>
+                <w:rFonts w:asciiTheme="majorHAnsi" w:eastAsiaTheme="majorHAnsi" w:hAnsiTheme="majorHAnsi"/>
                 <w:sz w:val="22"/>
                 <w:szCs w:val="22"/>
               </w:rPr>
@@ -8772,7 +8903,7 @@
               <w:jc w:val="center"/>
               <w:textAlignment w:val="baseline"/>
               <w:rPr>
-                <w:rFonts w:asciiTheme="majorHAnsi" w:eastAsiaTheme="majorHAnsi" w:hAnsiTheme="majorHAnsi" w:cs="굴림" w:hint="eastAsia"/>
+                <w:rFonts w:asciiTheme="majorHAnsi" w:eastAsiaTheme="majorHAnsi" w:hAnsiTheme="majorHAnsi" w:cs="굴림"/>
                 <w:color w:val="000000"/>
                 <w:kern w:val="0"/>
                 <w:sz w:val="22"/>
@@ -8828,7 +8959,7 @@
               <w:jc w:val="center"/>
               <w:textAlignment w:val="baseline"/>
               <w:rPr>
-                <w:rFonts w:asciiTheme="majorHAnsi" w:eastAsiaTheme="majorHAnsi" w:hAnsiTheme="majorHAnsi" w:cs="굴림" w:hint="eastAsia"/>
+                <w:rFonts w:asciiTheme="majorHAnsi" w:eastAsiaTheme="majorHAnsi" w:hAnsiTheme="majorHAnsi" w:cs="굴림"/>
                 <w:color w:val="000000"/>
                 <w:kern w:val="0"/>
                 <w:sz w:val="22"/>
@@ -8877,7 +9008,7 @@
               <w:jc w:val="center"/>
               <w:textAlignment w:val="baseline"/>
               <w:rPr>
-                <w:rFonts w:asciiTheme="majorHAnsi" w:eastAsiaTheme="majorHAnsi" w:hAnsiTheme="majorHAnsi" w:cs="굴림" w:hint="eastAsia"/>
+                <w:rFonts w:asciiTheme="majorHAnsi" w:eastAsiaTheme="majorHAnsi" w:hAnsiTheme="majorHAnsi" w:cs="굴림"/>
                 <w:color w:val="000000"/>
                 <w:kern w:val="0"/>
                 <w:sz w:val="22"/>
@@ -8919,7 +9050,7 @@
               <w:jc w:val="center"/>
               <w:textAlignment w:val="baseline"/>
               <w:rPr>
-                <w:rFonts w:asciiTheme="majorHAnsi" w:eastAsiaTheme="majorHAnsi" w:hAnsiTheme="majorHAnsi" w:cs="굴림" w:hint="eastAsia"/>
+                <w:rFonts w:asciiTheme="majorHAnsi" w:eastAsiaTheme="majorHAnsi" w:hAnsiTheme="majorHAnsi" w:cs="굴림"/>
                 <w:color w:val="000000"/>
                 <w:kern w:val="0"/>
                 <w:sz w:val="22"/>
@@ -8992,17 +9123,17 @@
               <w:pStyle w:val="a4"/>
               <w:jc w:val="center"/>
               <w:rPr>
+                <w:rFonts w:asciiTheme="majorHAnsi" w:eastAsiaTheme="majorHAnsi" w:hAnsiTheme="majorHAnsi"/>
+                <w:sz w:val="22"/>
+                <w:szCs w:val="22"/>
+              </w:rPr>
+            </w:pPr>
+            <w:r>
+              <w:rPr>
                 <w:rFonts w:asciiTheme="majorHAnsi" w:eastAsiaTheme="majorHAnsi" w:hAnsiTheme="majorHAnsi" w:hint="eastAsia"/>
                 <w:sz w:val="22"/>
                 <w:szCs w:val="22"/>
               </w:rPr>
-            </w:pPr>
-            <w:r>
-              <w:rPr>
-                <w:rFonts w:asciiTheme="majorHAnsi" w:eastAsiaTheme="majorHAnsi" w:hAnsiTheme="majorHAnsi" w:hint="eastAsia"/>
-                <w:sz w:val="22"/>
-                <w:szCs w:val="22"/>
-              </w:rPr>
               <w:t>Integer</w:t>
             </w:r>
           </w:p>
@@ -9032,7 +9163,7 @@
               <w:jc w:val="center"/>
               <w:textAlignment w:val="baseline"/>
               <w:rPr>
-                <w:rFonts w:asciiTheme="majorHAnsi" w:eastAsiaTheme="majorHAnsi" w:hAnsiTheme="majorHAnsi" w:cs="굴림" w:hint="eastAsia"/>
+                <w:rFonts w:asciiTheme="majorHAnsi" w:eastAsiaTheme="majorHAnsi" w:hAnsiTheme="majorHAnsi" w:cs="굴림"/>
                 <w:color w:val="000000"/>
                 <w:kern w:val="0"/>
                 <w:sz w:val="22"/>
@@ -9088,7 +9219,7 @@
               <w:jc w:val="center"/>
               <w:textAlignment w:val="baseline"/>
               <w:rPr>
-                <w:rFonts w:asciiTheme="majorHAnsi" w:eastAsiaTheme="majorHAnsi" w:hAnsiTheme="majorHAnsi" w:cs="굴림" w:hint="eastAsia"/>
+                <w:rFonts w:asciiTheme="majorHAnsi" w:eastAsiaTheme="majorHAnsi" w:hAnsiTheme="majorHAnsi" w:cs="굴림"/>
                 <w:color w:val="000000"/>
                 <w:kern w:val="0"/>
                 <w:sz w:val="22"/>
@@ -9135,7 +9266,7 @@
               <w:jc w:val="center"/>
               <w:textAlignment w:val="baseline"/>
               <w:rPr>
-                <w:rFonts w:asciiTheme="majorHAnsi" w:eastAsiaTheme="majorHAnsi" w:hAnsiTheme="majorHAnsi" w:cs="굴림" w:hint="eastAsia"/>
+                <w:rFonts w:asciiTheme="majorHAnsi" w:eastAsiaTheme="majorHAnsi" w:hAnsiTheme="majorHAnsi" w:cs="굴림"/>
                 <w:color w:val="000000"/>
                 <w:kern w:val="0"/>
                 <w:sz w:val="22"/>
@@ -9177,7 +9308,7 @@
               <w:jc w:val="center"/>
               <w:textAlignment w:val="baseline"/>
               <w:rPr>
-                <w:rFonts w:asciiTheme="majorHAnsi" w:eastAsiaTheme="majorHAnsi" w:hAnsiTheme="majorHAnsi" w:cs="굴림" w:hint="eastAsia"/>
+                <w:rFonts w:asciiTheme="majorHAnsi" w:eastAsiaTheme="majorHAnsi" w:hAnsiTheme="majorHAnsi" w:cs="굴림"/>
                 <w:color w:val="000000"/>
                 <w:kern w:val="0"/>
                 <w:sz w:val="22"/>
@@ -9279,7 +9410,7 @@
               <w:jc w:val="center"/>
               <w:textAlignment w:val="baseline"/>
               <w:rPr>
-                <w:rFonts w:asciiTheme="majorHAnsi" w:eastAsiaTheme="majorHAnsi" w:hAnsiTheme="majorHAnsi" w:cs="굴림" w:hint="eastAsia"/>
+                <w:rFonts w:asciiTheme="majorHAnsi" w:eastAsiaTheme="majorHAnsi" w:hAnsiTheme="majorHAnsi" w:cs="굴림"/>
                 <w:color w:val="000000"/>
                 <w:kern w:val="0"/>
                 <w:sz w:val="22"/>
@@ -9312,7 +9443,7 @@
               <w:jc w:val="center"/>
               <w:textAlignment w:val="baseline"/>
               <w:rPr>
-                <w:rFonts w:asciiTheme="majorHAnsi" w:eastAsiaTheme="majorHAnsi" w:hAnsiTheme="majorHAnsi" w:cs="굴림" w:hint="eastAsia"/>
+                <w:rFonts w:asciiTheme="majorHAnsi" w:eastAsiaTheme="majorHAnsi" w:hAnsiTheme="majorHAnsi" w:cs="굴림"/>
                 <w:color w:val="000000"/>
                 <w:kern w:val="0"/>
                 <w:sz w:val="22"/>
@@ -9394,7 +9525,7 @@
             <w:pPr>
               <w:pStyle w:val="a4"/>
               <w:rPr>
-                <w:rFonts w:asciiTheme="majorHAnsi" w:eastAsiaTheme="majorHAnsi" w:hAnsiTheme="majorHAnsi" w:hint="eastAsia"/>
+                <w:rFonts w:asciiTheme="majorHAnsi" w:eastAsiaTheme="majorHAnsi" w:hAnsiTheme="majorHAnsi"/>
                 <w:sz w:val="22"/>
                 <w:szCs w:val="22"/>
               </w:rPr>
@@ -9412,7 +9543,7 @@
               <w:spacing w:line="56" w:lineRule="atLeast"/>
               <w:textAlignment w:val="baseline"/>
               <w:rPr>
-                <w:rFonts w:asciiTheme="majorHAnsi" w:eastAsiaTheme="majorHAnsi" w:hAnsiTheme="majorHAnsi" w:cs="굴림" w:hint="eastAsia"/>
+                <w:rFonts w:asciiTheme="majorHAnsi" w:eastAsiaTheme="majorHAnsi" w:hAnsiTheme="majorHAnsi" w:cs="굴림"/>
                 <w:color w:val="000000"/>
                 <w:kern w:val="0"/>
                 <w:sz w:val="22"/>
@@ -9431,7 +9562,7 @@
               <w:spacing w:line="384" w:lineRule="auto"/>
               <w:textAlignment w:val="baseline"/>
               <w:rPr>
-                <w:rFonts w:asciiTheme="majorHAnsi" w:eastAsiaTheme="majorHAnsi" w:hAnsiTheme="majorHAnsi" w:cs="굴림" w:hint="eastAsia"/>
+                <w:rFonts w:asciiTheme="majorHAnsi" w:eastAsiaTheme="majorHAnsi" w:hAnsiTheme="majorHAnsi" w:cs="굴림"/>
                 <w:color w:val="000000"/>
                 <w:kern w:val="0"/>
                 <w:sz w:val="22"/>
@@ -9468,7 +9599,7 @@
               <w:jc w:val="center"/>
               <w:textAlignment w:val="baseline"/>
               <w:rPr>
-                <w:rFonts w:asciiTheme="majorHAnsi" w:eastAsiaTheme="majorHAnsi" w:hAnsiTheme="majorHAnsi" w:cs="굴림" w:hint="eastAsia"/>
+                <w:rFonts w:asciiTheme="majorHAnsi" w:eastAsiaTheme="majorHAnsi" w:hAnsiTheme="majorHAnsi" w:cs="굴림"/>
                 <w:color w:val="000000"/>
                 <w:kern w:val="0"/>
                 <w:sz w:val="22"/>
@@ -9509,7 +9640,7 @@
               <w:jc w:val="center"/>
               <w:textAlignment w:val="baseline"/>
               <w:rPr>
-                <w:rFonts w:asciiTheme="majorHAnsi" w:eastAsiaTheme="majorHAnsi" w:hAnsiTheme="majorHAnsi" w:cs="굴림" w:hint="eastAsia"/>
+                <w:rFonts w:asciiTheme="majorHAnsi" w:eastAsiaTheme="majorHAnsi" w:hAnsiTheme="majorHAnsi" w:cs="굴림"/>
                 <w:color w:val="000000"/>
                 <w:kern w:val="0"/>
                 <w:sz w:val="22"/>
@@ -9580,164 +9711,164 @@
               <w:pStyle w:val="a4"/>
               <w:jc w:val="center"/>
               <w:rPr>
+                <w:rFonts w:asciiTheme="majorHAnsi" w:eastAsiaTheme="majorHAnsi" w:hAnsiTheme="majorHAnsi"/>
+                <w:sz w:val="22"/>
+                <w:szCs w:val="22"/>
+              </w:rPr>
+            </w:pPr>
+            <w:r>
+              <w:rPr>
                 <w:rFonts w:asciiTheme="majorHAnsi" w:eastAsiaTheme="majorHAnsi" w:hAnsiTheme="majorHAnsi" w:hint="eastAsia"/>
                 <w:sz w:val="22"/>
                 <w:szCs w:val="22"/>
               </w:rPr>
-            </w:pPr>
-            <w:r>
-              <w:rPr>
-                <w:rFonts w:asciiTheme="majorHAnsi" w:eastAsiaTheme="majorHAnsi" w:hAnsiTheme="majorHAnsi" w:hint="eastAsia"/>
+              <w:t>Integer</w:t>
+            </w:r>
+          </w:p>
+        </w:tc>
+        <w:tc>
+          <w:tcPr>
+            <w:tcW w:w="1518" w:type="dxa"/>
+            <w:tcBorders>
+              <w:top w:val="single" w:sz="2" w:space="0" w:color="000000"/>
+              <w:left w:val="single" w:sz="2" w:space="0" w:color="000000"/>
+              <w:bottom w:val="single" w:sz="2" w:space="0" w:color="000000"/>
+              <w:right w:val="single" w:sz="2" w:space="0" w:color="000000"/>
+            </w:tcBorders>
+            <w:tcMar>
+              <w:top w:w="28" w:type="dxa"/>
+              <w:left w:w="102" w:type="dxa"/>
+              <w:bottom w:w="28" w:type="dxa"/>
+              <w:right w:w="102" w:type="dxa"/>
+            </w:tcMar>
+            <w:vAlign w:val="center"/>
+          </w:tcPr>
+          <w:p>
+            <w:pPr>
+              <w:snapToGrid w:val="0"/>
+              <w:spacing w:line="56" w:lineRule="atLeast"/>
+              <w:jc w:val="center"/>
+              <w:textAlignment w:val="baseline"/>
+              <w:rPr>
+                <w:rFonts w:asciiTheme="majorHAnsi" w:eastAsiaTheme="majorHAnsi" w:hAnsiTheme="majorHAnsi" w:cs="굴림"/>
+                <w:color w:val="000000"/>
+                <w:kern w:val="0"/>
+                <w:sz w:val="22"/>
+              </w:rPr>
+            </w:pPr>
+          </w:p>
+        </w:tc>
+        <w:tc>
+          <w:tcPr>
+            <w:tcW w:w="2348" w:type="dxa"/>
+            <w:tcBorders>
+              <w:top w:val="single" w:sz="2" w:space="0" w:color="000000"/>
+              <w:left w:val="single" w:sz="2" w:space="0" w:color="000000"/>
+              <w:bottom w:val="single" w:sz="2" w:space="0" w:color="000000"/>
+              <w:right w:val="single" w:sz="2" w:space="0" w:color="000000"/>
+            </w:tcBorders>
+            <w:tcMar>
+              <w:top w:w="28" w:type="dxa"/>
+              <w:left w:w="102" w:type="dxa"/>
+              <w:bottom w:w="28" w:type="dxa"/>
+              <w:right w:w="102" w:type="dxa"/>
+            </w:tcMar>
+            <w:vAlign w:val="center"/>
+          </w:tcPr>
+          <w:p>
+            <w:pPr>
+              <w:snapToGrid w:val="0"/>
+              <w:spacing w:line="384" w:lineRule="auto"/>
+              <w:jc w:val="center"/>
+              <w:textAlignment w:val="baseline"/>
+              <w:rPr>
+                <w:rFonts w:asciiTheme="majorHAnsi" w:eastAsiaTheme="majorHAnsi" w:hAnsiTheme="majorHAnsi" w:cs="굴림"/>
+                <w:color w:val="000000"/>
+                <w:kern w:val="0"/>
+                <w:sz w:val="22"/>
+              </w:rPr>
+            </w:pPr>
+            <w:r>
+              <w:rPr>
+                <w:rFonts w:asciiTheme="majorHAnsi" w:eastAsiaTheme="majorHAnsi" w:hAnsiTheme="majorHAnsi" w:cs="굴림" w:hint="eastAsia"/>
+                <w:color w:val="000000"/>
+                <w:kern w:val="0"/>
+                <w:sz w:val="22"/>
+              </w:rPr>
+              <w:t>이름을 저장한다.</w:t>
+            </w:r>
+          </w:p>
+          <w:p>
+            <w:pPr>
+              <w:snapToGrid w:val="0"/>
+              <w:spacing w:line="384" w:lineRule="auto"/>
+              <w:jc w:val="center"/>
+              <w:textAlignment w:val="baseline"/>
+              <w:rPr>
+                <w:rFonts w:asciiTheme="majorHAnsi" w:eastAsiaTheme="majorHAnsi" w:hAnsiTheme="majorHAnsi" w:cs="굴림"/>
+                <w:color w:val="000000"/>
+                <w:kern w:val="0"/>
+                <w:sz w:val="22"/>
+              </w:rPr>
+            </w:pPr>
+            <w:r>
+              <w:rPr>
+                <w:rFonts w:asciiTheme="majorHAnsi" w:eastAsiaTheme="majorHAnsi" w:hAnsiTheme="majorHAnsi" w:cs="굴림" w:hint="eastAsia"/>
+                <w:color w:val="000000"/>
+                <w:kern w:val="0"/>
+                <w:sz w:val="22"/>
+              </w:rPr>
+              <w:t>NOT NULL</w:t>
+            </w:r>
+          </w:p>
+        </w:tc>
+        <w:tc>
+          <w:tcPr>
+            <w:tcW w:w="2613" w:type="dxa"/>
+            <w:vAlign w:val="center"/>
+          </w:tcPr>
+          <w:p>
+            <w:pPr>
+              <w:pStyle w:val="a4"/>
+              <w:rPr>
+                <w:rFonts w:asciiTheme="majorHAnsi" w:eastAsiaTheme="majorHAnsi" w:hAnsiTheme="majorHAnsi"/>
                 <w:sz w:val="22"/>
                 <w:szCs w:val="22"/>
               </w:rPr>
-              <w:t>Integer</w:t>
-            </w:r>
-          </w:p>
-        </w:tc>
-        <w:tc>
-          <w:tcPr>
-            <w:tcW w:w="1518" w:type="dxa"/>
-            <w:tcBorders>
-              <w:top w:val="single" w:sz="2" w:space="0" w:color="000000"/>
-              <w:left w:val="single" w:sz="2" w:space="0" w:color="000000"/>
-              <w:bottom w:val="single" w:sz="2" w:space="0" w:color="000000"/>
-              <w:right w:val="single" w:sz="2" w:space="0" w:color="000000"/>
-            </w:tcBorders>
-            <w:tcMar>
-              <w:top w:w="28" w:type="dxa"/>
-              <w:left w:w="102" w:type="dxa"/>
-              <w:bottom w:w="28" w:type="dxa"/>
-              <w:right w:w="102" w:type="dxa"/>
-            </w:tcMar>
-            <w:vAlign w:val="center"/>
-          </w:tcPr>
-          <w:p>
-            <w:pPr>
-              <w:snapToGrid w:val="0"/>
-              <w:spacing w:line="56" w:lineRule="atLeast"/>
-              <w:jc w:val="center"/>
-              <w:textAlignment w:val="baseline"/>
-              <w:rPr>
-                <w:rFonts w:asciiTheme="majorHAnsi" w:eastAsiaTheme="majorHAnsi" w:hAnsiTheme="majorHAnsi" w:cs="굴림" w:hint="eastAsia"/>
-                <w:color w:val="000000"/>
-                <w:kern w:val="0"/>
-                <w:sz w:val="22"/>
-              </w:rPr>
-            </w:pPr>
-          </w:p>
-        </w:tc>
-        <w:tc>
-          <w:tcPr>
-            <w:tcW w:w="2348" w:type="dxa"/>
-            <w:tcBorders>
-              <w:top w:val="single" w:sz="2" w:space="0" w:color="000000"/>
-              <w:left w:val="single" w:sz="2" w:space="0" w:color="000000"/>
-              <w:bottom w:val="single" w:sz="2" w:space="0" w:color="000000"/>
-              <w:right w:val="single" w:sz="2" w:space="0" w:color="000000"/>
-            </w:tcBorders>
-            <w:tcMar>
-              <w:top w:w="28" w:type="dxa"/>
-              <w:left w:w="102" w:type="dxa"/>
-              <w:bottom w:w="28" w:type="dxa"/>
-              <w:right w:w="102" w:type="dxa"/>
-            </w:tcMar>
+            </w:pPr>
+          </w:p>
+        </w:tc>
+        <w:tc>
+          <w:tcPr>
+            <w:tcW w:w="2613" w:type="dxa"/>
+            <w:vAlign w:val="center"/>
+          </w:tcPr>
+          <w:p>
+            <w:pPr>
+              <w:snapToGrid w:val="0"/>
+              <w:spacing w:line="56" w:lineRule="atLeast"/>
+              <w:textAlignment w:val="baseline"/>
+              <w:rPr>
+                <w:rFonts w:asciiTheme="majorHAnsi" w:eastAsiaTheme="majorHAnsi" w:hAnsiTheme="majorHAnsi" w:cs="굴림"/>
+                <w:color w:val="000000"/>
+                <w:kern w:val="0"/>
+                <w:sz w:val="22"/>
+              </w:rPr>
+            </w:pPr>
+          </w:p>
+        </w:tc>
+        <w:tc>
+          <w:tcPr>
+            <w:tcW w:w="2613" w:type="dxa"/>
             <w:vAlign w:val="center"/>
           </w:tcPr>
           <w:p>
             <w:pPr>
               <w:snapToGrid w:val="0"/>
               <w:spacing w:line="384" w:lineRule="auto"/>
-              <w:jc w:val="center"/>
-              <w:textAlignment w:val="baseline"/>
-              <w:rPr>
-                <w:rFonts w:asciiTheme="majorHAnsi" w:eastAsiaTheme="majorHAnsi" w:hAnsiTheme="majorHAnsi" w:cs="굴림"/>
-                <w:color w:val="000000"/>
-                <w:kern w:val="0"/>
-                <w:sz w:val="22"/>
-              </w:rPr>
-            </w:pPr>
-            <w:r>
-              <w:rPr>
-                <w:rFonts w:asciiTheme="majorHAnsi" w:eastAsiaTheme="majorHAnsi" w:hAnsiTheme="majorHAnsi" w:cs="굴림" w:hint="eastAsia"/>
-                <w:color w:val="000000"/>
-                <w:kern w:val="0"/>
-                <w:sz w:val="22"/>
-              </w:rPr>
-              <w:t>이름을 저장한다.</w:t>
-            </w:r>
-          </w:p>
-          <w:p>
-            <w:pPr>
-              <w:snapToGrid w:val="0"/>
-              <w:spacing w:line="384" w:lineRule="auto"/>
-              <w:jc w:val="center"/>
-              <w:textAlignment w:val="baseline"/>
-              <w:rPr>
-                <w:rFonts w:asciiTheme="majorHAnsi" w:eastAsiaTheme="majorHAnsi" w:hAnsiTheme="majorHAnsi" w:cs="굴림" w:hint="eastAsia"/>
-                <w:color w:val="000000"/>
-                <w:kern w:val="0"/>
-                <w:sz w:val="22"/>
-              </w:rPr>
-            </w:pPr>
-            <w:r>
-              <w:rPr>
-                <w:rFonts w:asciiTheme="majorHAnsi" w:eastAsiaTheme="majorHAnsi" w:hAnsiTheme="majorHAnsi" w:cs="굴림" w:hint="eastAsia"/>
-                <w:color w:val="000000"/>
-                <w:kern w:val="0"/>
-                <w:sz w:val="22"/>
-              </w:rPr>
-              <w:t>NOT NULL</w:t>
-            </w:r>
-          </w:p>
-        </w:tc>
-        <w:tc>
-          <w:tcPr>
-            <w:tcW w:w="2613" w:type="dxa"/>
-            <w:vAlign w:val="center"/>
-          </w:tcPr>
-          <w:p>
-            <w:pPr>
-              <w:pStyle w:val="a4"/>
-              <w:rPr>
-                <w:rFonts w:asciiTheme="majorHAnsi" w:eastAsiaTheme="majorHAnsi" w:hAnsiTheme="majorHAnsi" w:hint="eastAsia"/>
-                <w:sz w:val="22"/>
-                <w:szCs w:val="22"/>
-              </w:rPr>
-            </w:pPr>
-          </w:p>
-        </w:tc>
-        <w:tc>
-          <w:tcPr>
-            <w:tcW w:w="2613" w:type="dxa"/>
-            <w:vAlign w:val="center"/>
-          </w:tcPr>
-          <w:p>
-            <w:pPr>
-              <w:snapToGrid w:val="0"/>
-              <w:spacing w:line="56" w:lineRule="atLeast"/>
-              <w:textAlignment w:val="baseline"/>
-              <w:rPr>
-                <w:rFonts w:asciiTheme="majorHAnsi" w:eastAsiaTheme="majorHAnsi" w:hAnsiTheme="majorHAnsi" w:cs="굴림" w:hint="eastAsia"/>
-                <w:color w:val="000000"/>
-                <w:kern w:val="0"/>
-                <w:sz w:val="22"/>
-              </w:rPr>
-            </w:pPr>
-          </w:p>
-        </w:tc>
-        <w:tc>
-          <w:tcPr>
-            <w:tcW w:w="2613" w:type="dxa"/>
-            <w:vAlign w:val="center"/>
-          </w:tcPr>
-          <w:p>
-            <w:pPr>
-              <w:snapToGrid w:val="0"/>
-              <w:spacing w:line="384" w:lineRule="auto"/>
-              <w:textAlignment w:val="baseline"/>
-              <w:rPr>
-                <w:rFonts w:asciiTheme="majorHAnsi" w:eastAsiaTheme="majorHAnsi" w:hAnsiTheme="majorHAnsi" w:cs="굴림" w:hint="eastAsia"/>
+              <w:textAlignment w:val="baseline"/>
+              <w:rPr>
+                <w:rFonts w:asciiTheme="majorHAnsi" w:eastAsiaTheme="majorHAnsi" w:hAnsiTheme="majorHAnsi" w:cs="굴림"/>
                 <w:color w:val="000000"/>
                 <w:kern w:val="0"/>
                 <w:sz w:val="22"/>
@@ -9774,7 +9905,7 @@
               <w:jc w:val="center"/>
               <w:textAlignment w:val="baseline"/>
               <w:rPr>
-                <w:rFonts w:asciiTheme="majorHAnsi" w:eastAsiaTheme="majorHAnsi" w:hAnsiTheme="majorHAnsi" w:cs="굴림" w:hint="eastAsia"/>
+                <w:rFonts w:asciiTheme="majorHAnsi" w:eastAsiaTheme="majorHAnsi" w:hAnsiTheme="majorHAnsi" w:cs="굴림"/>
                 <w:color w:val="000000"/>
                 <w:kern w:val="0"/>
                 <w:sz w:val="22"/>
@@ -9815,7 +9946,7 @@
               <w:jc w:val="center"/>
               <w:textAlignment w:val="baseline"/>
               <w:rPr>
-                <w:rFonts w:asciiTheme="majorHAnsi" w:eastAsiaTheme="majorHAnsi" w:hAnsiTheme="majorHAnsi" w:cs="굴림" w:hint="eastAsia"/>
+                <w:rFonts w:asciiTheme="majorHAnsi" w:eastAsiaTheme="majorHAnsi" w:hAnsiTheme="majorHAnsi" w:cs="굴림"/>
                 <w:color w:val="000000"/>
                 <w:kern w:val="0"/>
                 <w:sz w:val="22"/>
@@ -9886,132 +10017,132 @@
               <w:pStyle w:val="a4"/>
               <w:jc w:val="center"/>
               <w:rPr>
+                <w:rFonts w:asciiTheme="majorHAnsi" w:eastAsiaTheme="majorHAnsi" w:hAnsiTheme="majorHAnsi"/>
+                <w:sz w:val="22"/>
+                <w:szCs w:val="22"/>
+              </w:rPr>
+            </w:pPr>
+            <w:r>
+              <w:rPr>
                 <w:rFonts w:asciiTheme="majorHAnsi" w:eastAsiaTheme="majorHAnsi" w:hAnsiTheme="majorHAnsi" w:hint="eastAsia"/>
                 <w:sz w:val="22"/>
                 <w:szCs w:val="22"/>
               </w:rPr>
-            </w:pPr>
-            <w:r>
-              <w:rPr>
-                <w:rFonts w:asciiTheme="majorHAnsi" w:eastAsiaTheme="majorHAnsi" w:hAnsiTheme="majorHAnsi" w:hint="eastAsia"/>
+              <w:t>Integer</w:t>
+            </w:r>
+          </w:p>
+        </w:tc>
+        <w:tc>
+          <w:tcPr>
+            <w:tcW w:w="1518" w:type="dxa"/>
+            <w:tcBorders>
+              <w:top w:val="single" w:sz="2" w:space="0" w:color="000000"/>
+              <w:left w:val="single" w:sz="2" w:space="0" w:color="000000"/>
+              <w:bottom w:val="single" w:sz="2" w:space="0" w:color="000000"/>
+              <w:right w:val="single" w:sz="2" w:space="0" w:color="000000"/>
+            </w:tcBorders>
+            <w:tcMar>
+              <w:top w:w="28" w:type="dxa"/>
+              <w:left w:w="102" w:type="dxa"/>
+              <w:bottom w:w="28" w:type="dxa"/>
+              <w:right w:w="102" w:type="dxa"/>
+            </w:tcMar>
+            <w:vAlign w:val="center"/>
+          </w:tcPr>
+          <w:p>
+            <w:pPr>
+              <w:snapToGrid w:val="0"/>
+              <w:spacing w:line="56" w:lineRule="atLeast"/>
+              <w:jc w:val="center"/>
+              <w:textAlignment w:val="baseline"/>
+              <w:rPr>
+                <w:rFonts w:asciiTheme="majorHAnsi" w:eastAsiaTheme="majorHAnsi" w:hAnsiTheme="majorHAnsi" w:cs="굴림"/>
+                <w:color w:val="000000"/>
+                <w:kern w:val="0"/>
+                <w:sz w:val="22"/>
+              </w:rPr>
+            </w:pPr>
+          </w:p>
+        </w:tc>
+        <w:tc>
+          <w:tcPr>
+            <w:tcW w:w="2348" w:type="dxa"/>
+            <w:tcBorders>
+              <w:top w:val="single" w:sz="2" w:space="0" w:color="000000"/>
+              <w:left w:val="single" w:sz="2" w:space="0" w:color="000000"/>
+              <w:bottom w:val="single" w:sz="2" w:space="0" w:color="000000"/>
+              <w:right w:val="single" w:sz="2" w:space="0" w:color="000000"/>
+            </w:tcBorders>
+            <w:tcMar>
+              <w:top w:w="28" w:type="dxa"/>
+              <w:left w:w="102" w:type="dxa"/>
+              <w:bottom w:w="28" w:type="dxa"/>
+              <w:right w:w="102" w:type="dxa"/>
+            </w:tcMar>
+            <w:vAlign w:val="center"/>
+          </w:tcPr>
+          <w:p>
+            <w:pPr>
+              <w:snapToGrid w:val="0"/>
+              <w:spacing w:line="384" w:lineRule="auto"/>
+              <w:jc w:val="center"/>
+              <w:textAlignment w:val="baseline"/>
+              <w:rPr>
+                <w:rFonts w:asciiTheme="majorHAnsi" w:eastAsiaTheme="majorHAnsi" w:hAnsiTheme="majorHAnsi" w:cs="굴림"/>
+                <w:color w:val="000000"/>
+                <w:kern w:val="0"/>
+                <w:sz w:val="22"/>
+              </w:rPr>
+            </w:pPr>
+          </w:p>
+        </w:tc>
+        <w:tc>
+          <w:tcPr>
+            <w:tcW w:w="2613" w:type="dxa"/>
+            <w:vAlign w:val="center"/>
+          </w:tcPr>
+          <w:p>
+            <w:pPr>
+              <w:pStyle w:val="a4"/>
+              <w:rPr>
+                <w:rFonts w:asciiTheme="majorHAnsi" w:eastAsiaTheme="majorHAnsi" w:hAnsiTheme="majorHAnsi"/>
                 <w:sz w:val="22"/>
                 <w:szCs w:val="22"/>
               </w:rPr>
-              <w:t>Integer</w:t>
-            </w:r>
-          </w:p>
-        </w:tc>
-        <w:tc>
-          <w:tcPr>
-            <w:tcW w:w="1518" w:type="dxa"/>
-            <w:tcBorders>
-              <w:top w:val="single" w:sz="2" w:space="0" w:color="000000"/>
-              <w:left w:val="single" w:sz="2" w:space="0" w:color="000000"/>
-              <w:bottom w:val="single" w:sz="2" w:space="0" w:color="000000"/>
-              <w:right w:val="single" w:sz="2" w:space="0" w:color="000000"/>
-            </w:tcBorders>
-            <w:tcMar>
-              <w:top w:w="28" w:type="dxa"/>
-              <w:left w:w="102" w:type="dxa"/>
-              <w:bottom w:w="28" w:type="dxa"/>
-              <w:right w:w="102" w:type="dxa"/>
-            </w:tcMar>
-            <w:vAlign w:val="center"/>
-          </w:tcPr>
-          <w:p>
-            <w:pPr>
-              <w:snapToGrid w:val="0"/>
-              <w:spacing w:line="56" w:lineRule="atLeast"/>
-              <w:jc w:val="center"/>
-              <w:textAlignment w:val="baseline"/>
-              <w:rPr>
-                <w:rFonts w:asciiTheme="majorHAnsi" w:eastAsiaTheme="majorHAnsi" w:hAnsiTheme="majorHAnsi" w:cs="굴림" w:hint="eastAsia"/>
-                <w:color w:val="000000"/>
-                <w:kern w:val="0"/>
-                <w:sz w:val="22"/>
-              </w:rPr>
-            </w:pPr>
-          </w:p>
-        </w:tc>
-        <w:tc>
-          <w:tcPr>
-            <w:tcW w:w="2348" w:type="dxa"/>
-            <w:tcBorders>
-              <w:top w:val="single" w:sz="2" w:space="0" w:color="000000"/>
-              <w:left w:val="single" w:sz="2" w:space="0" w:color="000000"/>
-              <w:bottom w:val="single" w:sz="2" w:space="0" w:color="000000"/>
-              <w:right w:val="single" w:sz="2" w:space="0" w:color="000000"/>
-            </w:tcBorders>
-            <w:tcMar>
-              <w:top w:w="28" w:type="dxa"/>
-              <w:left w:w="102" w:type="dxa"/>
-              <w:bottom w:w="28" w:type="dxa"/>
-              <w:right w:w="102" w:type="dxa"/>
-            </w:tcMar>
+            </w:pPr>
+          </w:p>
+        </w:tc>
+        <w:tc>
+          <w:tcPr>
+            <w:tcW w:w="2613" w:type="dxa"/>
+            <w:vAlign w:val="center"/>
+          </w:tcPr>
+          <w:p>
+            <w:pPr>
+              <w:snapToGrid w:val="0"/>
+              <w:spacing w:line="56" w:lineRule="atLeast"/>
+              <w:textAlignment w:val="baseline"/>
+              <w:rPr>
+                <w:rFonts w:asciiTheme="majorHAnsi" w:eastAsiaTheme="majorHAnsi" w:hAnsiTheme="majorHAnsi" w:cs="굴림"/>
+                <w:color w:val="000000"/>
+                <w:kern w:val="0"/>
+                <w:sz w:val="22"/>
+              </w:rPr>
+            </w:pPr>
+          </w:p>
+        </w:tc>
+        <w:tc>
+          <w:tcPr>
+            <w:tcW w:w="2613" w:type="dxa"/>
             <w:vAlign w:val="center"/>
           </w:tcPr>
           <w:p>
             <w:pPr>
               <w:snapToGrid w:val="0"/>
               <w:spacing w:line="384" w:lineRule="auto"/>
-              <w:jc w:val="center"/>
-              <w:textAlignment w:val="baseline"/>
-              <w:rPr>
-                <w:rFonts w:asciiTheme="majorHAnsi" w:eastAsiaTheme="majorHAnsi" w:hAnsiTheme="majorHAnsi" w:cs="굴림" w:hint="eastAsia"/>
-                <w:color w:val="000000"/>
-                <w:kern w:val="0"/>
-                <w:sz w:val="22"/>
-              </w:rPr>
-            </w:pPr>
-          </w:p>
-        </w:tc>
-        <w:tc>
-          <w:tcPr>
-            <w:tcW w:w="2613" w:type="dxa"/>
-            <w:vAlign w:val="center"/>
-          </w:tcPr>
-          <w:p>
-            <w:pPr>
-              <w:pStyle w:val="a4"/>
-              <w:rPr>
-                <w:rFonts w:asciiTheme="majorHAnsi" w:eastAsiaTheme="majorHAnsi" w:hAnsiTheme="majorHAnsi" w:hint="eastAsia"/>
-                <w:sz w:val="22"/>
-                <w:szCs w:val="22"/>
-              </w:rPr>
-            </w:pPr>
-          </w:p>
-        </w:tc>
-        <w:tc>
-          <w:tcPr>
-            <w:tcW w:w="2613" w:type="dxa"/>
-            <w:vAlign w:val="center"/>
-          </w:tcPr>
-          <w:p>
-            <w:pPr>
-              <w:snapToGrid w:val="0"/>
-              <w:spacing w:line="56" w:lineRule="atLeast"/>
-              <w:textAlignment w:val="baseline"/>
-              <w:rPr>
-                <w:rFonts w:asciiTheme="majorHAnsi" w:eastAsiaTheme="majorHAnsi" w:hAnsiTheme="majorHAnsi" w:cs="굴림" w:hint="eastAsia"/>
-                <w:color w:val="000000"/>
-                <w:kern w:val="0"/>
-                <w:sz w:val="22"/>
-              </w:rPr>
-            </w:pPr>
-          </w:p>
-        </w:tc>
-        <w:tc>
-          <w:tcPr>
-            <w:tcW w:w="2613" w:type="dxa"/>
-            <w:vAlign w:val="center"/>
-          </w:tcPr>
-          <w:p>
-            <w:pPr>
-              <w:snapToGrid w:val="0"/>
-              <w:spacing w:line="384" w:lineRule="auto"/>
-              <w:textAlignment w:val="baseline"/>
-              <w:rPr>
-                <w:rFonts w:asciiTheme="majorHAnsi" w:eastAsiaTheme="majorHAnsi" w:hAnsiTheme="majorHAnsi" w:cs="굴림" w:hint="eastAsia"/>
+              <w:textAlignment w:val="baseline"/>
+              <w:rPr>
+                <w:rFonts w:asciiTheme="majorHAnsi" w:eastAsiaTheme="majorHAnsi" w:hAnsiTheme="majorHAnsi" w:cs="굴림"/>
                 <w:color w:val="000000"/>
                 <w:kern w:val="0"/>
                 <w:sz w:val="22"/>
@@ -10024,7 +10155,7 @@
     <w:p>
       <w:pPr>
         <w:rPr>
-          <w:rFonts w:asciiTheme="majorHAnsi" w:eastAsiaTheme="majorHAnsi" w:hAnsiTheme="majorHAnsi" w:hint="eastAsia"/>
+          <w:rFonts w:asciiTheme="majorHAnsi" w:eastAsiaTheme="majorHAnsi" w:hAnsiTheme="majorHAnsi"/>
           <w:sz w:val="22"/>
         </w:rPr>
       </w:pPr>
@@ -10032,17 +10163,12 @@
     <w:p>
       <w:pPr>
         <w:rPr>
-          <w:rFonts w:asciiTheme="majorHAnsi" w:eastAsiaTheme="majorHAnsi" w:hAnsiTheme="majorHAnsi" w:hint="eastAsia"/>
+          <w:rFonts w:asciiTheme="majorHAnsi" w:eastAsiaTheme="majorHAnsi" w:hAnsiTheme="majorHAnsi"/>
           <w:sz w:val="22"/>
         </w:rPr>
       </w:pPr>
     </w:p>
     <w:p>
-      <w:pPr>
-        <w:rPr>
-          <w:rFonts w:hint="eastAsia"/>
-        </w:rPr>
-      </w:pPr>
       <w:r>
         <w:rPr>
           <w:rFonts w:asciiTheme="majorHAnsi" w:eastAsiaTheme="majorHAnsi" w:hAnsiTheme="majorHAnsi" w:hint="eastAsia"/>
@@ -10054,55 +10180,13 @@
         <w:t>회원은 자신의 기념품 구매내역을 웹 시스템을 통해 확인할 수 있다. 웹 시스템에 접속하면 날짜 별 기념품 구매내역을 조회할 수 있고, 상세 내역조회를 통해 세부항목 및 각각의 기념품에 대한정보를 조회할 수 있다. 회원이 웹 시스템에서 확인 가능한 내용은 그림2와 같다.</w:t>
       </w:r>
     </w:p>
-    <w:p>
-      <w:pPr>
-        <w:rPr>
-          <w:rFonts w:hint="eastAsia"/>
-        </w:rPr>
-      </w:pPr>
-    </w:p>
-    <w:p>
-      <w:pPr>
-        <w:rPr>
-          <w:rFonts w:hint="eastAsia"/>
-        </w:rPr>
-      </w:pPr>
-    </w:p>
-    <w:p>
-      <w:pPr>
-        <w:rPr>
-          <w:rFonts w:hint="eastAsia"/>
-        </w:rPr>
-      </w:pPr>
-    </w:p>
-    <w:p>
-      <w:pPr>
-        <w:rPr>
-          <w:rFonts w:hint="eastAsia"/>
-        </w:rPr>
-      </w:pPr>
-    </w:p>
-    <w:p>
-      <w:pPr>
-        <w:rPr>
-          <w:rFonts w:hint="eastAsia"/>
-        </w:rPr>
-      </w:pPr>
-    </w:p>
-    <w:p>
-      <w:pPr>
-        <w:rPr>
-          <w:rFonts w:hint="eastAsia"/>
-        </w:rPr>
-      </w:pPr>
-    </w:p>
-    <w:p>
-      <w:pPr>
-        <w:rPr>
-          <w:rFonts w:hint="eastAsia"/>
-        </w:rPr>
-      </w:pPr>
-    </w:p>
+    <w:p/>
+    <w:p/>
+    <w:p/>
+    <w:p/>
+    <w:p/>
+    <w:p/>
+    <w:p/>
     <w:p>
       <w:pPr>
         <w:rPr>

</xml_diff>